<commit_message>
control flow -> conditional (if , else, else if, switch), loop (for , while, do-while, for-in, for-of), logical  operator
</commit_message>
<xml_diff>
--- a/javascript-notes.docx
+++ b/javascript-notes.docx
@@ -2903,11 +2903,3199 @@
         <w:ind w:left="2160" w:leftChars="0" w:firstLine="720" w:firstLineChars="0"/>
         <w:rPr>
           <w:rFonts w:hint="default"/>
+          <w:lang w:val="en-US"/>
+        </w:rPr>
+      </w:pPr>
+    </w:p>
+    <w:p>
+      <w:pPr>
+        <w:numPr>
+          <w:ilvl w:val="0"/>
+          <w:numId w:val="0"/>
+        </w:numPr>
+        <w:rPr>
+          <w:rFonts w:hint="default" w:ascii="Times New Roman" w:hAnsi="Times New Roman" w:eastAsia="Times New Roman" w:cs="Times New Roman"/>
+          <w:b/>
+          <w:bCs/>
+          <w:sz w:val="28"/>
+          <w:szCs w:val="28"/>
+          <w:lang w:val="en-US" w:eastAsia="en-US" w:bidi="ar"/>
+        </w:rPr>
+      </w:pPr>
+    </w:p>
+    <w:p>
+      <w:pPr>
+        <w:numPr>
+          <w:ilvl w:val="0"/>
+          <w:numId w:val="0"/>
+        </w:numPr>
+        <w:rPr>
+          <w:rFonts w:hint="default" w:ascii="Times New Roman" w:hAnsi="Times New Roman" w:eastAsia="Times New Roman" w:cs="Times New Roman"/>
+          <w:b/>
+          <w:bCs/>
+          <w:sz w:val="28"/>
+          <w:szCs w:val="28"/>
+          <w:lang w:val="en-US" w:eastAsia="en-US" w:bidi="ar"/>
+        </w:rPr>
+      </w:pPr>
+    </w:p>
+    <w:p>
+      <w:pPr>
+        <w:numPr>
+          <w:ilvl w:val="0"/>
+          <w:numId w:val="0"/>
+        </w:numPr>
+        <w:rPr>
+          <w:rFonts w:hint="default" w:ascii="Times New Roman" w:hAnsi="Times New Roman" w:eastAsia="Times New Roman" w:cs="Times New Roman"/>
+          <w:sz w:val="24"/>
+          <w:szCs w:val="24"/>
+          <w:lang w:val="en-US" w:eastAsia="en-US" w:bidi="ar"/>
+        </w:rPr>
+      </w:pPr>
+      <w:r>
+        <w:rPr>
+          <w:rFonts w:hint="default" w:ascii="Times New Roman" w:hAnsi="Times New Roman" w:eastAsia="Times New Roman" w:cs="Times New Roman"/>
+          <w:b/>
+          <w:bCs/>
+          <w:sz w:val="28"/>
+          <w:szCs w:val="28"/>
+          <w:lang w:val="en-US" w:eastAsia="en-US" w:bidi="ar"/>
+        </w:rPr>
+        <w:t>Control Flow</w:t>
+      </w:r>
+      <w:r>
+        <w:rPr>
+          <w:rFonts w:hint="default" w:ascii="Times New Roman" w:hAnsi="Times New Roman" w:eastAsia="Times New Roman" w:cs="Times New Roman"/>
+          <w:sz w:val="28"/>
+          <w:szCs w:val="28"/>
+          <w:lang w:val="en-US" w:eastAsia="en-US" w:bidi="ar"/>
+        </w:rPr>
+        <w:br w:type="textWrapping"/>
+      </w:r>
+      <w:r>
+        <w:rPr>
+          <w:rFonts w:hint="default" w:ascii="Times New Roman" w:hAnsi="Times New Roman" w:eastAsia="Times New Roman" w:cs="Times New Roman"/>
+          <w:sz w:val="24"/>
+          <w:szCs w:val="24"/>
+          <w:lang w:val="en-US" w:eastAsia="en-US" w:bidi="ar"/>
+        </w:rPr>
+        <w:br w:type="textWrapping"/>
+      </w:r>
+      <w:r>
+        <w:rPr>
+          <w:rFonts w:hint="default" w:ascii="Times New Roman" w:hAnsi="Times New Roman" w:eastAsia="Times New Roman" w:cs="Times New Roman"/>
+          <w:b/>
+          <w:bCs/>
+          <w:sz w:val="24"/>
+          <w:szCs w:val="24"/>
+          <w:lang w:val="en-US" w:eastAsia="en-US" w:bidi="ar"/>
+        </w:rPr>
+        <w:t>Conditional Statements</w:t>
+      </w:r>
+      <w:r>
+        <w:rPr>
+          <w:rFonts w:hint="default" w:ascii="Times New Roman" w:hAnsi="Times New Roman" w:eastAsia="Times New Roman" w:cs="Times New Roman"/>
+          <w:sz w:val="24"/>
+          <w:szCs w:val="24"/>
+          <w:lang w:val="en-US" w:eastAsia="en-US" w:bidi="ar"/>
+        </w:rPr>
+        <w:t>: if, else if, else, switch.</w:t>
+      </w:r>
+    </w:p>
+    <w:p>
+      <w:pPr>
+        <w:numPr>
+          <w:ilvl w:val="0"/>
+          <w:numId w:val="0"/>
+        </w:numPr>
+        <w:rPr>
+          <w:rFonts w:hint="default" w:ascii="Times New Roman" w:hAnsi="Times New Roman" w:eastAsia="Times New Roman" w:cs="Times New Roman"/>
+          <w:sz w:val="24"/>
+          <w:szCs w:val="24"/>
+          <w:lang w:val="en-US" w:eastAsia="en-US" w:bidi="ar"/>
+        </w:rPr>
+      </w:pPr>
+      <w:r>
+        <w:rPr>
+          <w:rFonts w:hint="default" w:ascii="Times New Roman" w:hAnsi="Times New Roman" w:eastAsia="Times New Roman" w:cs="Times New Roman"/>
+          <w:sz w:val="24"/>
+          <w:szCs w:val="24"/>
+          <w:lang w:val="en-US" w:eastAsia="en-US" w:bidi="ar"/>
+        </w:rPr>
+        <w:br w:type="textWrapping"/>
+      </w:r>
+      <w:r>
+        <w:rPr>
+          <w:rFonts w:hint="default" w:ascii="Times New Roman" w:hAnsi="Times New Roman" w:eastAsia="Times New Roman" w:cs="Times New Roman"/>
+          <w:b/>
+          <w:bCs/>
+          <w:sz w:val="24"/>
+          <w:szCs w:val="24"/>
+          <w:lang w:val="en-US" w:eastAsia="en-US" w:bidi="ar"/>
+        </w:rPr>
+        <w:t>Loops:</w:t>
+      </w:r>
+      <w:r>
+        <w:rPr>
+          <w:rFonts w:hint="default" w:ascii="Times New Roman" w:hAnsi="Times New Roman" w:eastAsia="Times New Roman" w:cs="Times New Roman"/>
+          <w:sz w:val="24"/>
+          <w:szCs w:val="24"/>
+          <w:lang w:val="en-US" w:eastAsia="en-US" w:bidi="ar"/>
+        </w:rPr>
+        <w:t xml:space="preserve"> for, while, do...while, for...of, for...in.</w:t>
+      </w:r>
+    </w:p>
+    <w:p>
+      <w:pPr>
+        <w:numPr>
+          <w:ilvl w:val="0"/>
+          <w:numId w:val="0"/>
+        </w:numPr>
+        <w:rPr>
+          <w:rFonts w:hint="default" w:ascii="Times New Roman" w:hAnsi="Times New Roman" w:eastAsia="Times New Roman" w:cs="Times New Roman"/>
+          <w:sz w:val="24"/>
+          <w:szCs w:val="24"/>
+          <w:lang w:val="en-US" w:eastAsia="en-US" w:bidi="ar"/>
+        </w:rPr>
+      </w:pPr>
+      <w:r>
+        <w:rPr>
+          <w:rFonts w:hint="default" w:ascii="Times New Roman" w:hAnsi="Times New Roman" w:eastAsia="Times New Roman" w:cs="Times New Roman"/>
+          <w:sz w:val="24"/>
+          <w:szCs w:val="24"/>
+          <w:lang w:val="en-US" w:eastAsia="en-US" w:bidi="ar"/>
+        </w:rPr>
+        <w:br w:type="textWrapping"/>
+      </w:r>
+      <w:r>
+        <w:rPr>
+          <w:rFonts w:hint="default" w:ascii="Times New Roman" w:hAnsi="Times New Roman" w:eastAsia="Times New Roman" w:cs="Times New Roman"/>
+          <w:b/>
+          <w:bCs/>
+          <w:sz w:val="24"/>
+          <w:szCs w:val="24"/>
+          <w:lang w:val="en-US" w:eastAsia="en-US" w:bidi="ar"/>
+        </w:rPr>
+        <w:t>Logical operators</w:t>
+      </w:r>
+      <w:r>
+        <w:rPr>
+          <w:rFonts w:hint="default" w:ascii="Times New Roman" w:hAnsi="Times New Roman" w:eastAsia="Times New Roman" w:cs="Times New Roman"/>
+          <w:sz w:val="24"/>
+          <w:szCs w:val="24"/>
+          <w:lang w:val="en-US" w:eastAsia="en-US" w:bidi="ar"/>
+        </w:rPr>
+        <w:t xml:space="preserve"> in flow control.</w:t>
+      </w:r>
+    </w:p>
+    <w:p>
+      <w:pPr>
+        <w:numPr>
+          <w:ilvl w:val="0"/>
+          <w:numId w:val="0"/>
+        </w:numPr>
+        <w:rPr>
+          <w:rFonts w:hint="default" w:ascii="Times New Roman" w:hAnsi="Times New Roman" w:eastAsia="Times New Roman" w:cs="Times New Roman"/>
+          <w:sz w:val="24"/>
+          <w:szCs w:val="24"/>
+          <w:lang w:val="en-US" w:eastAsia="en-US" w:bidi="ar"/>
+        </w:rPr>
+      </w:pPr>
+    </w:p>
+    <w:p>
+      <w:pPr>
+        <w:numPr>
+          <w:ilvl w:val="0"/>
+          <w:numId w:val="0"/>
+        </w:numPr>
+        <w:rPr>
+          <w:rFonts w:hint="default" w:ascii="Times New Roman" w:hAnsi="Times New Roman" w:cs="Times New Roman"/>
+          <w:b/>
+          <w:bCs/>
+          <w:sz w:val="24"/>
+          <w:szCs w:val="24"/>
+          <w:lang w:val="en-US"/>
+        </w:rPr>
+      </w:pPr>
+      <w:r>
+        <w:rPr>
+          <w:rFonts w:hint="default"/>
+          <w:lang w:val="en-US"/>
+        </w:rPr>
+        <w:tab/>
+      </w:r>
+      <w:r>
+        <w:rPr>
+          <w:rFonts w:hint="default"/>
+          <w:lang w:val="en-US"/>
+        </w:rPr>
+        <w:t>--------------------------------------------------</w:t>
+      </w:r>
+      <w:r>
+        <w:rPr>
+          <w:rFonts w:hint="default" w:ascii="Times New Roman" w:hAnsi="Times New Roman" w:cs="Times New Roman"/>
+          <w:b/>
+          <w:bCs/>
+          <w:sz w:val="24"/>
+          <w:szCs w:val="24"/>
+          <w:lang w:val="en-US"/>
+        </w:rPr>
+        <w:t>Conditional Statement---------------------------------</w:t>
+      </w:r>
+    </w:p>
+    <w:p>
+      <w:pPr>
+        <w:numPr>
+          <w:ilvl w:val="0"/>
+          <w:numId w:val="0"/>
+        </w:numPr>
+        <w:rPr>
+          <w:rFonts w:hint="default" w:ascii="Times New Roman" w:hAnsi="Times New Roman" w:cs="Times New Roman"/>
+          <w:b/>
+          <w:bCs/>
+          <w:sz w:val="24"/>
+          <w:szCs w:val="24"/>
+          <w:lang w:val="en-US"/>
+        </w:rPr>
+      </w:pPr>
+    </w:p>
+    <w:p>
+      <w:pPr>
+        <w:numPr>
+          <w:ilvl w:val="0"/>
+          <w:numId w:val="0"/>
+        </w:numPr>
+        <w:rPr>
+          <w:rFonts w:hint="default" w:ascii="Times New Roman" w:hAnsi="Times New Roman" w:eastAsia="SimSun" w:cs="Times New Roman"/>
+          <w:sz w:val="24"/>
+          <w:szCs w:val="24"/>
+        </w:rPr>
+      </w:pPr>
+      <w:r>
+        <w:rPr>
+          <w:rFonts w:hint="default"/>
+          <w:lang w:val="en-US"/>
+        </w:rPr>
+        <w:tab/>
+      </w:r>
+      <w:r>
+        <w:rPr>
+          <w:rFonts w:hint="default" w:ascii="Times New Roman" w:hAnsi="Times New Roman" w:eastAsia="SimSun" w:cs="Times New Roman"/>
+          <w:sz w:val="24"/>
+          <w:szCs w:val="24"/>
+        </w:rPr>
+        <w:t xml:space="preserve">let age = 20; </w:t>
+      </w:r>
+    </w:p>
+    <w:p>
+      <w:pPr>
+        <w:numPr>
+          <w:ilvl w:val="0"/>
+          <w:numId w:val="0"/>
+        </w:numPr>
+        <w:ind w:firstLine="720" w:firstLineChars="0"/>
+        <w:rPr>
+          <w:rFonts w:hint="default" w:ascii="Times New Roman" w:hAnsi="Times New Roman" w:eastAsia="SimSun" w:cs="Times New Roman"/>
+          <w:sz w:val="24"/>
+          <w:szCs w:val="24"/>
+        </w:rPr>
+      </w:pPr>
+      <w:r>
+        <w:rPr>
+          <w:rFonts w:hint="default" w:ascii="Times New Roman" w:hAnsi="Times New Roman" w:eastAsia="SimSun" w:cs="Times New Roman"/>
+          <w:b/>
+          <w:bCs/>
+          <w:sz w:val="24"/>
+          <w:szCs w:val="24"/>
+        </w:rPr>
+        <w:t xml:space="preserve">if </w:t>
+      </w:r>
+      <w:r>
+        <w:rPr>
+          <w:rFonts w:hint="default" w:ascii="Times New Roman" w:hAnsi="Times New Roman" w:eastAsia="SimSun" w:cs="Times New Roman"/>
+          <w:sz w:val="24"/>
+          <w:szCs w:val="24"/>
+        </w:rPr>
+        <w:t xml:space="preserve">(age &lt; 18) { console.log("You are a minor."); } </w:t>
+      </w:r>
+    </w:p>
+    <w:p>
+      <w:pPr>
+        <w:numPr>
+          <w:ilvl w:val="0"/>
+          <w:numId w:val="0"/>
+        </w:numPr>
+        <w:ind w:firstLine="720" w:firstLineChars="0"/>
+        <w:rPr>
+          <w:rFonts w:hint="default" w:ascii="Times New Roman" w:hAnsi="Times New Roman" w:eastAsia="SimSun" w:cs="Times New Roman"/>
+          <w:sz w:val="24"/>
+          <w:szCs w:val="24"/>
+        </w:rPr>
+      </w:pPr>
+      <w:r>
+        <w:rPr>
+          <w:rFonts w:hint="default" w:ascii="Times New Roman" w:hAnsi="Times New Roman" w:eastAsia="SimSun" w:cs="Times New Roman"/>
+          <w:b/>
+          <w:bCs/>
+          <w:sz w:val="24"/>
+          <w:szCs w:val="24"/>
+        </w:rPr>
+        <w:t>else if</w:t>
+      </w:r>
+      <w:r>
+        <w:rPr>
+          <w:rFonts w:hint="default" w:ascii="Times New Roman" w:hAnsi="Times New Roman" w:eastAsia="SimSun" w:cs="Times New Roman"/>
+          <w:sz w:val="24"/>
+          <w:szCs w:val="24"/>
+        </w:rPr>
+        <w:t xml:space="preserve"> (age &gt;= 18 &amp;&amp; age &lt; 65) { console.log("You are an adult."); }</w:t>
+      </w:r>
+    </w:p>
+    <w:p>
+      <w:pPr>
+        <w:numPr>
+          <w:ilvl w:val="0"/>
+          <w:numId w:val="0"/>
+        </w:numPr>
+        <w:ind w:firstLine="720" w:firstLineChars="0"/>
+        <w:rPr>
+          <w:rFonts w:hint="default" w:ascii="Times New Roman" w:hAnsi="Times New Roman" w:eastAsia="SimSun" w:cs="Times New Roman"/>
+          <w:sz w:val="24"/>
+          <w:szCs w:val="24"/>
+        </w:rPr>
+      </w:pPr>
+      <w:r>
+        <w:rPr>
+          <w:rFonts w:hint="default" w:ascii="Times New Roman" w:hAnsi="Times New Roman" w:eastAsia="SimSun" w:cs="Times New Roman"/>
+          <w:b/>
+          <w:bCs/>
+          <w:sz w:val="24"/>
+          <w:szCs w:val="24"/>
+        </w:rPr>
+        <w:t xml:space="preserve">else </w:t>
+      </w:r>
+      <w:r>
+        <w:rPr>
+          <w:rFonts w:hint="default" w:ascii="Times New Roman" w:hAnsi="Times New Roman" w:eastAsia="SimSun" w:cs="Times New Roman"/>
+          <w:sz w:val="24"/>
+          <w:szCs w:val="24"/>
+        </w:rPr>
+        <w:t>{ console.log("You are a senior citizen."); }</w:t>
+      </w:r>
+    </w:p>
+    <w:p>
+      <w:pPr>
+        <w:numPr>
+          <w:ilvl w:val="0"/>
+          <w:numId w:val="0"/>
+        </w:numPr>
+        <w:ind w:firstLine="720" w:firstLineChars="0"/>
+        <w:rPr>
+          <w:rFonts w:hint="default" w:ascii="Times New Roman" w:hAnsi="Times New Roman" w:eastAsia="SimSun" w:cs="Times New Roman"/>
+          <w:sz w:val="24"/>
+          <w:szCs w:val="24"/>
+        </w:rPr>
+      </w:pPr>
+    </w:p>
+    <w:p>
+      <w:pPr>
+        <w:numPr>
+          <w:ilvl w:val="0"/>
+          <w:numId w:val="0"/>
+        </w:numPr>
+        <w:ind w:firstLine="240" w:firstLineChars="100"/>
+        <w:rPr>
+          <w:rFonts w:hint="default" w:ascii="Times New Roman" w:hAnsi="Times New Roman" w:eastAsia="SimSun" w:cs="Times New Roman"/>
+          <w:sz w:val="24"/>
+          <w:szCs w:val="24"/>
+          <w:lang w:val="en-US"/>
+        </w:rPr>
+      </w:pPr>
+      <w:r>
+        <w:rPr>
+          <w:rFonts w:hint="default" w:ascii="Times New Roman" w:hAnsi="Times New Roman" w:eastAsia="SimSun" w:cs="Times New Roman"/>
+          <w:sz w:val="24"/>
+          <w:szCs w:val="24"/>
+          <w:lang w:val="en-US"/>
+        </w:rPr>
+        <w:t xml:space="preserve">If - </w:t>
+      </w:r>
+      <w:r>
+        <w:rPr>
+          <w:rFonts w:ascii="SimSun" w:hAnsi="SimSun" w:eastAsia="SimSun" w:cs="SimSun"/>
+          <w:sz w:val="24"/>
+          <w:szCs w:val="24"/>
+        </w:rPr>
+        <w:t>Checks the first condition and runs the code if it is true</w:t>
+      </w:r>
+    </w:p>
+    <w:p>
+      <w:pPr>
+        <w:numPr>
+          <w:ilvl w:val="0"/>
+          <w:numId w:val="0"/>
+        </w:numPr>
+        <w:ind w:firstLine="240" w:firstLineChars="100"/>
+        <w:rPr>
+          <w:rFonts w:hint="default" w:ascii="Times New Roman" w:hAnsi="Times New Roman" w:eastAsia="SimSun" w:cs="Times New Roman"/>
+          <w:sz w:val="24"/>
+          <w:szCs w:val="24"/>
+          <w:lang w:val="en-US"/>
+        </w:rPr>
+      </w:pPr>
+      <w:r>
+        <w:rPr>
+          <w:rFonts w:hint="default" w:ascii="Times New Roman" w:hAnsi="Times New Roman" w:eastAsia="SimSun" w:cs="Times New Roman"/>
+          <w:sz w:val="24"/>
+          <w:szCs w:val="24"/>
+          <w:lang w:val="en-US"/>
+        </w:rPr>
+        <w:t xml:space="preserve">Else - </w:t>
+      </w:r>
+      <w:r>
+        <w:rPr>
+          <w:rFonts w:ascii="SimSun" w:hAnsi="SimSun" w:eastAsia="SimSun" w:cs="SimSun"/>
+          <w:sz w:val="24"/>
+          <w:szCs w:val="24"/>
+        </w:rPr>
+        <w:t>Runs when none of the above conditions are true</w:t>
+      </w:r>
+    </w:p>
+    <w:p>
+      <w:pPr>
+        <w:numPr>
+          <w:ilvl w:val="0"/>
+          <w:numId w:val="0"/>
+        </w:numPr>
+        <w:ind w:firstLine="240" w:firstLineChars="100"/>
+        <w:rPr>
+          <w:rStyle w:val="6"/>
+          <w:rFonts w:ascii="SimSun" w:hAnsi="SimSun" w:eastAsia="SimSun" w:cs="SimSun"/>
+          <w:sz w:val="24"/>
+          <w:szCs w:val="24"/>
+        </w:rPr>
+      </w:pPr>
+      <w:r>
+        <w:rPr>
+          <w:rFonts w:hint="default" w:ascii="Times New Roman" w:hAnsi="Times New Roman" w:eastAsia="SimSun" w:cs="Times New Roman"/>
+          <w:sz w:val="24"/>
+          <w:szCs w:val="24"/>
+          <w:lang w:val="en-US"/>
+        </w:rPr>
+        <w:t xml:space="preserve">Else if - </w:t>
+      </w:r>
+      <w:r>
+        <w:rPr>
+          <w:rFonts w:ascii="SimSun" w:hAnsi="SimSun" w:eastAsia="SimSun" w:cs="SimSun"/>
+          <w:sz w:val="24"/>
+          <w:szCs w:val="24"/>
+        </w:rPr>
+        <w:t xml:space="preserve">Adds more conditions to check between </w:t>
+      </w:r>
+      <w:r>
+        <w:rPr>
+          <w:rStyle w:val="6"/>
+          <w:rFonts w:ascii="SimSun" w:hAnsi="SimSun" w:eastAsia="SimSun" w:cs="SimSun"/>
+          <w:sz w:val="24"/>
+          <w:szCs w:val="24"/>
+        </w:rPr>
+        <w:t>if</w:t>
+      </w:r>
+      <w:r>
+        <w:rPr>
+          <w:rFonts w:ascii="SimSun" w:hAnsi="SimSun" w:eastAsia="SimSun" w:cs="SimSun"/>
+          <w:sz w:val="24"/>
+          <w:szCs w:val="24"/>
+        </w:rPr>
+        <w:t xml:space="preserve"> and </w:t>
+      </w:r>
+      <w:r>
+        <w:rPr>
+          <w:rStyle w:val="6"/>
+          <w:rFonts w:ascii="SimSun" w:hAnsi="SimSun" w:eastAsia="SimSun" w:cs="SimSun"/>
+          <w:sz w:val="24"/>
+          <w:szCs w:val="24"/>
+        </w:rPr>
+        <w:t>else</w:t>
+      </w:r>
+    </w:p>
+    <w:p>
+      <w:pPr>
+        <w:numPr>
+          <w:ilvl w:val="0"/>
+          <w:numId w:val="0"/>
+        </w:numPr>
+        <w:ind w:firstLine="241" w:firstLineChars="100"/>
+        <w:rPr>
+          <w:rFonts w:ascii="SimSun" w:hAnsi="SimSun" w:eastAsia="SimSun" w:cs="SimSun"/>
+          <w:sz w:val="24"/>
+          <w:szCs w:val="24"/>
+        </w:rPr>
+      </w:pPr>
+      <w:r>
+        <w:rPr>
+          <w:rStyle w:val="6"/>
+          <w:rFonts w:hint="default" w:ascii="SimSun" w:hAnsi="SimSun" w:eastAsia="SimSun" w:cs="SimSun"/>
+          <w:b/>
+          <w:bCs/>
+          <w:sz w:val="24"/>
+          <w:szCs w:val="24"/>
+          <w:lang w:val="en-US"/>
+        </w:rPr>
+        <w:t>Switch</w:t>
+      </w:r>
+      <w:r>
+        <w:rPr>
+          <w:rStyle w:val="6"/>
+          <w:rFonts w:hint="default" w:ascii="SimSun" w:hAnsi="SimSun" w:eastAsia="SimSun" w:cs="SimSun"/>
+          <w:sz w:val="24"/>
+          <w:szCs w:val="24"/>
+          <w:lang w:val="en-US"/>
+        </w:rPr>
+        <w:t>-</w:t>
+      </w:r>
+      <w:r>
+        <w:rPr>
+          <w:rFonts w:ascii="SimSun" w:hAnsi="SimSun" w:eastAsia="SimSun" w:cs="SimSun"/>
+          <w:sz w:val="24"/>
+          <w:szCs w:val="24"/>
+        </w:rPr>
+        <w:t xml:space="preserve">Used for multiple conditions,often simpler than </w:t>
+      </w:r>
+      <w:r>
+        <w:rPr>
+          <w:rStyle w:val="6"/>
+          <w:rFonts w:ascii="SimSun" w:hAnsi="SimSun" w:eastAsia="SimSun" w:cs="SimSun"/>
+          <w:sz w:val="24"/>
+          <w:szCs w:val="24"/>
+        </w:rPr>
+        <w:t>if-else</w:t>
+      </w:r>
+      <w:r>
+        <w:rPr>
+          <w:rFonts w:ascii="SimSun" w:hAnsi="SimSun" w:eastAsia="SimSun" w:cs="SimSun"/>
+          <w:sz w:val="24"/>
+          <w:szCs w:val="24"/>
+        </w:rPr>
+        <w:t xml:space="preserve"> for equality checks</w:t>
+      </w:r>
+    </w:p>
+    <w:p>
+      <w:pPr>
+        <w:numPr>
+          <w:ilvl w:val="0"/>
+          <w:numId w:val="0"/>
+        </w:numPr>
+        <w:ind w:firstLine="240" w:firstLineChars="100"/>
+        <w:rPr>
+          <w:rFonts w:ascii="SimSun" w:hAnsi="SimSun" w:eastAsia="SimSun" w:cs="SimSun"/>
+          <w:sz w:val="24"/>
+          <w:szCs w:val="24"/>
+        </w:rPr>
+      </w:pPr>
+    </w:p>
+    <w:p>
+      <w:pPr>
+        <w:numPr>
+          <w:ilvl w:val="0"/>
+          <w:numId w:val="0"/>
+        </w:numPr>
+        <w:ind w:firstLine="220" w:firstLineChars="100"/>
+        <w:rPr>
+          <w:rFonts w:hint="default" w:ascii="Times New Roman" w:hAnsi="Times New Roman" w:eastAsia="SimSun" w:cs="Times New Roman"/>
+          <w:sz w:val="22"/>
+          <w:szCs w:val="22"/>
+          <w:lang w:val="en-US"/>
+        </w:rPr>
+      </w:pPr>
+      <w:r>
+        <w:rPr>
+          <w:rFonts w:hint="default" w:ascii="Times New Roman" w:hAnsi="Times New Roman" w:eastAsia="SimSun" w:cs="Times New Roman"/>
+          <w:sz w:val="22"/>
+          <w:szCs w:val="22"/>
+          <w:lang w:val="en-US"/>
+        </w:rPr>
+        <w:t>let day = 3;</w:t>
+      </w:r>
+    </w:p>
+    <w:p>
+      <w:pPr>
+        <w:numPr>
+          <w:ilvl w:val="0"/>
+          <w:numId w:val="0"/>
+        </w:numPr>
+        <w:ind w:firstLine="220" w:firstLineChars="100"/>
+        <w:rPr>
+          <w:rFonts w:hint="default" w:ascii="Times New Roman" w:hAnsi="Times New Roman" w:eastAsia="SimSun" w:cs="Times New Roman"/>
+          <w:sz w:val="22"/>
+          <w:szCs w:val="22"/>
+          <w:lang w:val="en-US"/>
+        </w:rPr>
+      </w:pPr>
+    </w:p>
+    <w:p>
+      <w:pPr>
+        <w:numPr>
+          <w:ilvl w:val="0"/>
+          <w:numId w:val="0"/>
+        </w:numPr>
+        <w:ind w:firstLine="220" w:firstLineChars="100"/>
+        <w:rPr>
+          <w:rFonts w:hint="default" w:ascii="Times New Roman" w:hAnsi="Times New Roman" w:eastAsia="SimSun" w:cs="Times New Roman"/>
+          <w:sz w:val="22"/>
+          <w:szCs w:val="22"/>
+          <w:lang w:val="en-US"/>
+        </w:rPr>
+      </w:pPr>
+      <w:r>
+        <w:rPr>
+          <w:rFonts w:hint="default" w:ascii="Times New Roman" w:hAnsi="Times New Roman" w:eastAsia="SimSun" w:cs="Times New Roman"/>
+          <w:sz w:val="22"/>
+          <w:szCs w:val="22"/>
+          <w:lang w:val="en-US"/>
+        </w:rPr>
+        <w:t>switch (day) {</w:t>
+      </w:r>
+    </w:p>
+    <w:p>
+      <w:pPr>
+        <w:numPr>
+          <w:ilvl w:val="0"/>
+          <w:numId w:val="0"/>
+        </w:numPr>
+        <w:ind w:firstLine="220" w:firstLineChars="100"/>
+        <w:rPr>
+          <w:rFonts w:hint="default" w:ascii="Times New Roman" w:hAnsi="Times New Roman" w:eastAsia="SimSun" w:cs="Times New Roman"/>
+          <w:sz w:val="22"/>
+          <w:szCs w:val="22"/>
+          <w:lang w:val="en-US"/>
+        </w:rPr>
+      </w:pPr>
+      <w:r>
+        <w:rPr>
+          <w:rFonts w:hint="default" w:ascii="Times New Roman" w:hAnsi="Times New Roman" w:eastAsia="SimSun" w:cs="Times New Roman"/>
+          <w:sz w:val="22"/>
+          <w:szCs w:val="22"/>
+          <w:lang w:val="en-US"/>
+        </w:rPr>
+        <w:t xml:space="preserve">    case 1:</w:t>
+      </w:r>
+    </w:p>
+    <w:p>
+      <w:pPr>
+        <w:numPr>
+          <w:ilvl w:val="0"/>
+          <w:numId w:val="0"/>
+        </w:numPr>
+        <w:ind w:firstLine="220" w:firstLineChars="100"/>
+        <w:rPr>
+          <w:rFonts w:hint="default" w:ascii="Times New Roman" w:hAnsi="Times New Roman" w:eastAsia="SimSun" w:cs="Times New Roman"/>
+          <w:sz w:val="22"/>
+          <w:szCs w:val="22"/>
+          <w:lang w:val="en-US"/>
+        </w:rPr>
+      </w:pPr>
+      <w:r>
+        <w:rPr>
+          <w:rFonts w:hint="default" w:ascii="Times New Roman" w:hAnsi="Times New Roman" w:eastAsia="SimSun" w:cs="Times New Roman"/>
+          <w:sz w:val="22"/>
+          <w:szCs w:val="22"/>
+          <w:lang w:val="en-US"/>
+        </w:rPr>
+        <w:t xml:space="preserve">        console.log("Monday");</w:t>
+      </w:r>
+    </w:p>
+    <w:p>
+      <w:pPr>
+        <w:numPr>
+          <w:ilvl w:val="0"/>
+          <w:numId w:val="0"/>
+        </w:numPr>
+        <w:ind w:firstLine="220" w:firstLineChars="100"/>
+        <w:rPr>
+          <w:rFonts w:hint="default" w:ascii="Times New Roman" w:hAnsi="Times New Roman" w:eastAsia="SimSun" w:cs="Times New Roman"/>
+          <w:sz w:val="22"/>
+          <w:szCs w:val="22"/>
+          <w:lang w:val="en-US"/>
+        </w:rPr>
+      </w:pPr>
+      <w:r>
+        <w:rPr>
+          <w:rFonts w:hint="default" w:ascii="Times New Roman" w:hAnsi="Times New Roman" w:eastAsia="SimSun" w:cs="Times New Roman"/>
+          <w:sz w:val="22"/>
+          <w:szCs w:val="22"/>
+          <w:lang w:val="en-US"/>
+        </w:rPr>
+        <w:t xml:space="preserve">        break;</w:t>
+      </w:r>
+    </w:p>
+    <w:p>
+      <w:pPr>
+        <w:numPr>
+          <w:ilvl w:val="0"/>
+          <w:numId w:val="0"/>
+        </w:numPr>
+        <w:ind w:firstLine="220" w:firstLineChars="100"/>
+        <w:rPr>
+          <w:rFonts w:hint="default" w:ascii="Times New Roman" w:hAnsi="Times New Roman" w:eastAsia="SimSun" w:cs="Times New Roman"/>
+          <w:sz w:val="22"/>
+          <w:szCs w:val="22"/>
+          <w:lang w:val="en-US"/>
+        </w:rPr>
+      </w:pPr>
+      <w:r>
+        <w:rPr>
+          <w:rFonts w:hint="default" w:ascii="Times New Roman" w:hAnsi="Times New Roman" w:eastAsia="SimSun" w:cs="Times New Roman"/>
+          <w:sz w:val="22"/>
+          <w:szCs w:val="22"/>
+          <w:lang w:val="en-US"/>
+        </w:rPr>
+        <w:t xml:space="preserve">    case 2:</w:t>
+      </w:r>
+    </w:p>
+    <w:p>
+      <w:pPr>
+        <w:numPr>
+          <w:ilvl w:val="0"/>
+          <w:numId w:val="0"/>
+        </w:numPr>
+        <w:ind w:firstLine="220" w:firstLineChars="100"/>
+        <w:rPr>
+          <w:rFonts w:hint="default" w:ascii="Times New Roman" w:hAnsi="Times New Roman" w:eastAsia="SimSun" w:cs="Times New Roman"/>
+          <w:sz w:val="22"/>
+          <w:szCs w:val="22"/>
+          <w:lang w:val="en-US"/>
+        </w:rPr>
+      </w:pPr>
+      <w:r>
+        <w:rPr>
+          <w:rFonts w:hint="default" w:ascii="Times New Roman" w:hAnsi="Times New Roman" w:eastAsia="SimSun" w:cs="Times New Roman"/>
+          <w:sz w:val="22"/>
+          <w:szCs w:val="22"/>
+          <w:lang w:val="en-US"/>
+        </w:rPr>
+        <w:t xml:space="preserve">        console.log("Tuesday");</w:t>
+      </w:r>
+    </w:p>
+    <w:p>
+      <w:pPr>
+        <w:numPr>
+          <w:ilvl w:val="0"/>
+          <w:numId w:val="0"/>
+        </w:numPr>
+        <w:ind w:firstLine="220" w:firstLineChars="100"/>
+        <w:rPr>
+          <w:rFonts w:hint="default" w:ascii="Times New Roman" w:hAnsi="Times New Roman" w:eastAsia="SimSun" w:cs="Times New Roman"/>
+          <w:sz w:val="22"/>
+          <w:szCs w:val="22"/>
+          <w:lang w:val="en-US"/>
+        </w:rPr>
+      </w:pPr>
+      <w:r>
+        <w:rPr>
+          <w:rFonts w:hint="default" w:ascii="Times New Roman" w:hAnsi="Times New Roman" w:eastAsia="SimSun" w:cs="Times New Roman"/>
+          <w:sz w:val="22"/>
+          <w:szCs w:val="22"/>
+          <w:lang w:val="en-US"/>
+        </w:rPr>
+        <w:t xml:space="preserve">        break;</w:t>
+      </w:r>
+    </w:p>
+    <w:p>
+      <w:pPr>
+        <w:numPr>
+          <w:ilvl w:val="0"/>
+          <w:numId w:val="0"/>
+        </w:numPr>
+        <w:ind w:firstLine="220" w:firstLineChars="100"/>
+        <w:rPr>
+          <w:rFonts w:hint="default" w:ascii="Times New Roman" w:hAnsi="Times New Roman" w:eastAsia="SimSun" w:cs="Times New Roman"/>
+          <w:sz w:val="22"/>
+          <w:szCs w:val="22"/>
+          <w:lang w:val="en-US"/>
+        </w:rPr>
+      </w:pPr>
+      <w:r>
+        <w:rPr>
+          <w:rFonts w:hint="default" w:ascii="Times New Roman" w:hAnsi="Times New Roman" w:eastAsia="SimSun" w:cs="Times New Roman"/>
+          <w:sz w:val="22"/>
+          <w:szCs w:val="22"/>
+          <w:lang w:val="en-US"/>
+        </w:rPr>
+        <w:t xml:space="preserve">    case 3:</w:t>
+      </w:r>
+    </w:p>
+    <w:p>
+      <w:pPr>
+        <w:numPr>
+          <w:ilvl w:val="0"/>
+          <w:numId w:val="0"/>
+        </w:numPr>
+        <w:ind w:firstLine="220" w:firstLineChars="100"/>
+        <w:rPr>
+          <w:rFonts w:hint="default" w:ascii="Times New Roman" w:hAnsi="Times New Roman" w:eastAsia="SimSun" w:cs="Times New Roman"/>
+          <w:sz w:val="22"/>
+          <w:szCs w:val="22"/>
+          <w:lang w:val="en-US"/>
+        </w:rPr>
+      </w:pPr>
+      <w:r>
+        <w:rPr>
+          <w:rFonts w:hint="default" w:ascii="Times New Roman" w:hAnsi="Times New Roman" w:eastAsia="SimSun" w:cs="Times New Roman"/>
+          <w:sz w:val="22"/>
+          <w:szCs w:val="22"/>
+          <w:lang w:val="en-US"/>
+        </w:rPr>
+        <w:t xml:space="preserve">        console.log("Wednesday");</w:t>
+      </w:r>
+    </w:p>
+    <w:p>
+      <w:pPr>
+        <w:numPr>
+          <w:ilvl w:val="0"/>
+          <w:numId w:val="0"/>
+        </w:numPr>
+        <w:ind w:firstLine="220" w:firstLineChars="100"/>
+        <w:rPr>
+          <w:rFonts w:hint="default" w:ascii="Times New Roman" w:hAnsi="Times New Roman" w:eastAsia="SimSun" w:cs="Times New Roman"/>
+          <w:sz w:val="22"/>
+          <w:szCs w:val="22"/>
+          <w:lang w:val="en-US"/>
+        </w:rPr>
+      </w:pPr>
+      <w:r>
+        <w:rPr>
+          <w:rFonts w:hint="default" w:ascii="Times New Roman" w:hAnsi="Times New Roman" w:eastAsia="SimSun" w:cs="Times New Roman"/>
+          <w:sz w:val="22"/>
+          <w:szCs w:val="22"/>
+          <w:lang w:val="en-US"/>
+        </w:rPr>
+        <w:t xml:space="preserve">        break;</w:t>
+      </w:r>
+    </w:p>
+    <w:p>
+      <w:pPr>
+        <w:numPr>
+          <w:ilvl w:val="0"/>
+          <w:numId w:val="0"/>
+        </w:numPr>
+        <w:ind w:firstLine="220" w:firstLineChars="100"/>
+        <w:rPr>
+          <w:rFonts w:hint="default" w:ascii="Times New Roman" w:hAnsi="Times New Roman" w:eastAsia="SimSun" w:cs="Times New Roman"/>
+          <w:sz w:val="22"/>
+          <w:szCs w:val="22"/>
+          <w:lang w:val="en-US"/>
+        </w:rPr>
+      </w:pPr>
+      <w:r>
+        <w:rPr>
+          <w:rFonts w:hint="default" w:ascii="Times New Roman" w:hAnsi="Times New Roman" w:eastAsia="SimSun" w:cs="Times New Roman"/>
+          <w:sz w:val="22"/>
+          <w:szCs w:val="22"/>
+          <w:lang w:val="en-US"/>
+        </w:rPr>
+        <w:t xml:space="preserve">    default:</w:t>
+      </w:r>
+    </w:p>
+    <w:p>
+      <w:pPr>
+        <w:numPr>
+          <w:ilvl w:val="0"/>
+          <w:numId w:val="0"/>
+        </w:numPr>
+        <w:ind w:firstLine="220" w:firstLineChars="100"/>
+        <w:rPr>
+          <w:rFonts w:hint="default" w:ascii="Times New Roman" w:hAnsi="Times New Roman" w:eastAsia="SimSun" w:cs="Times New Roman"/>
+          <w:sz w:val="22"/>
+          <w:szCs w:val="22"/>
+          <w:lang w:val="en-US"/>
+        </w:rPr>
+      </w:pPr>
+      <w:r>
+        <w:rPr>
+          <w:rFonts w:hint="default" w:ascii="Times New Roman" w:hAnsi="Times New Roman" w:eastAsia="SimSun" w:cs="Times New Roman"/>
+          <w:sz w:val="22"/>
+          <w:szCs w:val="22"/>
+          <w:lang w:val="en-US"/>
+        </w:rPr>
+        <w:t xml:space="preserve">        console.log("Invalid day");</w:t>
+      </w:r>
+    </w:p>
+    <w:p>
+      <w:pPr>
+        <w:numPr>
+          <w:ilvl w:val="0"/>
+          <w:numId w:val="0"/>
+        </w:numPr>
+        <w:ind w:firstLine="220" w:firstLineChars="100"/>
+        <w:rPr>
+          <w:rFonts w:hint="default" w:ascii="Times New Roman" w:hAnsi="Times New Roman" w:eastAsia="SimSun" w:cs="Times New Roman"/>
+          <w:sz w:val="22"/>
+          <w:szCs w:val="22"/>
+          <w:lang w:val="en-US"/>
+        </w:rPr>
+      </w:pPr>
+      <w:r>
+        <w:rPr>
+          <w:rFonts w:hint="default" w:ascii="Times New Roman" w:hAnsi="Times New Roman" w:eastAsia="SimSun" w:cs="Times New Roman"/>
+          <w:sz w:val="22"/>
+          <w:szCs w:val="22"/>
+          <w:lang w:val="en-US"/>
+        </w:rPr>
+        <w:t>}</w:t>
+      </w:r>
+    </w:p>
+    <w:p>
+      <w:pPr>
+        <w:numPr>
+          <w:ilvl w:val="0"/>
+          <w:numId w:val="0"/>
+        </w:numPr>
+        <w:ind w:firstLine="240" w:firstLineChars="100"/>
+        <w:rPr>
+          <w:rFonts w:hint="default" w:ascii="SimSun" w:hAnsi="SimSun" w:eastAsia="SimSun" w:cs="SimSun"/>
+          <w:sz w:val="24"/>
+          <w:szCs w:val="24"/>
+          <w:lang w:val="en-US"/>
+        </w:rPr>
+      </w:pPr>
+    </w:p>
+    <w:p>
+      <w:pPr>
+        <w:numPr>
+          <w:ilvl w:val="0"/>
+          <w:numId w:val="0"/>
+        </w:numPr>
+        <w:ind w:firstLine="720" w:firstLineChars="0"/>
+        <w:rPr>
+          <w:rStyle w:val="6"/>
+          <w:rFonts w:ascii="SimSun" w:hAnsi="SimSun" w:eastAsia="SimSun" w:cs="SimSun"/>
+          <w:sz w:val="24"/>
+          <w:szCs w:val="24"/>
+        </w:rPr>
+      </w:pPr>
+    </w:p>
+    <w:p>
+      <w:pPr>
+        <w:numPr>
+          <w:ilvl w:val="0"/>
+          <w:numId w:val="0"/>
+        </w:numPr>
+        <w:ind w:firstLine="720" w:firstLineChars="0"/>
+        <w:rPr>
+          <w:rFonts w:hint="default" w:ascii="Times New Roman" w:hAnsi="Times New Roman" w:eastAsia="SimSun" w:cs="Times New Roman"/>
+          <w:sz w:val="24"/>
+          <w:szCs w:val="24"/>
+          <w:lang w:val="en-US"/>
+        </w:rPr>
+      </w:pPr>
+      <w:r>
+        <w:rPr>
+          <w:rStyle w:val="6"/>
+          <w:rFonts w:hint="default" w:ascii="Times New Roman" w:hAnsi="Times New Roman" w:eastAsia="SimSun" w:cs="Times New Roman"/>
+          <w:b/>
+          <w:bCs/>
+          <w:sz w:val="24"/>
+          <w:szCs w:val="24"/>
+          <w:lang w:val="en-US"/>
+        </w:rPr>
+        <w:t>------------------------------------------------Loops</w:t>
+      </w:r>
+      <w:r>
+        <w:rPr>
+          <w:rFonts w:hint="default" w:ascii="Times New Roman" w:hAnsi="Times New Roman" w:eastAsia="SimSun" w:cs="Times New Roman"/>
+          <w:sz w:val="24"/>
+          <w:szCs w:val="24"/>
+          <w:lang w:val="en-US"/>
+        </w:rPr>
+        <w:t xml:space="preserve"> ---------------------------------------------</w:t>
+      </w:r>
+    </w:p>
+    <w:p>
+      <w:pPr>
+        <w:numPr>
+          <w:ilvl w:val="0"/>
+          <w:numId w:val="0"/>
+        </w:numPr>
+        <w:ind w:firstLine="720" w:firstLineChars="0"/>
+        <w:rPr>
+          <w:rFonts w:hint="default" w:ascii="Times New Roman" w:hAnsi="Times New Roman" w:eastAsia="SimSun" w:cs="Times New Roman"/>
+          <w:sz w:val="24"/>
+          <w:szCs w:val="24"/>
+          <w:lang w:val="en-US"/>
+        </w:rPr>
+      </w:pPr>
+    </w:p>
+    <w:p>
+      <w:pPr>
+        <w:numPr>
+          <w:ilvl w:val="0"/>
+          <w:numId w:val="0"/>
+        </w:numPr>
+        <w:ind w:firstLine="720" w:firstLineChars="0"/>
+        <w:rPr>
+          <w:rFonts w:hint="default" w:ascii="Times New Roman" w:hAnsi="Times New Roman" w:eastAsia="SimSun" w:cs="Times New Roman"/>
+          <w:sz w:val="24"/>
+          <w:szCs w:val="24"/>
+          <w:lang w:val="en-US"/>
+        </w:rPr>
+      </w:pPr>
+    </w:p>
+    <w:p>
+      <w:pPr>
+        <w:numPr>
+          <w:ilvl w:val="0"/>
+          <w:numId w:val="0"/>
+        </w:numPr>
+        <w:ind w:firstLine="720" w:firstLineChars="0"/>
+        <w:rPr>
+          <w:rFonts w:hint="default" w:ascii="Times New Roman" w:hAnsi="Times New Roman" w:eastAsia="SimSun" w:cs="Times New Roman"/>
+          <w:sz w:val="24"/>
+          <w:szCs w:val="24"/>
+          <w:lang w:val="en-US"/>
+        </w:rPr>
+      </w:pPr>
+    </w:p>
+    <w:p>
+      <w:pPr>
+        <w:numPr>
+          <w:ilvl w:val="0"/>
+          <w:numId w:val="0"/>
+        </w:numPr>
+        <w:ind w:firstLine="720" w:firstLineChars="0"/>
+        <w:rPr>
+          <w:rFonts w:hint="default" w:ascii="Times New Roman" w:hAnsi="Times New Roman" w:eastAsia="SimSun" w:cs="Times New Roman"/>
+          <w:b/>
+          <w:bCs/>
+          <w:sz w:val="24"/>
+          <w:szCs w:val="24"/>
+          <w:lang w:val="en-US"/>
+        </w:rPr>
+      </w:pPr>
+      <w:r>
+        <w:rPr>
+          <w:rFonts w:hint="default" w:ascii="Times New Roman" w:hAnsi="Times New Roman" w:eastAsia="SimSun" w:cs="Times New Roman"/>
+          <w:b/>
+          <w:bCs/>
+          <w:sz w:val="24"/>
+          <w:szCs w:val="24"/>
+          <w:lang w:val="en-US"/>
+        </w:rPr>
+        <w:t xml:space="preserve">For-Loop   -  </w:t>
+      </w:r>
+      <w:r>
+        <w:rPr>
+          <w:rFonts w:ascii="SimSun" w:hAnsi="SimSun" w:eastAsia="SimSun" w:cs="SimSun"/>
+          <w:sz w:val="24"/>
+          <w:szCs w:val="24"/>
+        </w:rPr>
+        <w:t>Repeats as long as the condition is true</w:t>
+      </w:r>
+    </w:p>
+    <w:p>
+      <w:pPr>
+        <w:numPr>
+          <w:ilvl w:val="0"/>
+          <w:numId w:val="0"/>
+        </w:numPr>
+        <w:ind w:left="1440" w:leftChars="0" w:firstLine="720" w:firstLineChars="0"/>
+        <w:rPr>
+          <w:rFonts w:hint="default" w:ascii="Times New Roman" w:hAnsi="Times New Roman" w:eastAsia="SimSun" w:cs="Times New Roman"/>
+          <w:sz w:val="24"/>
+          <w:szCs w:val="24"/>
+        </w:rPr>
+      </w:pPr>
+      <w:r>
+        <w:rPr>
+          <w:rFonts w:hint="default" w:ascii="Times New Roman" w:hAnsi="Times New Roman" w:eastAsia="SimSun" w:cs="Times New Roman"/>
+          <w:b/>
+          <w:bCs/>
+          <w:sz w:val="24"/>
+          <w:szCs w:val="24"/>
+        </w:rPr>
+        <w:t xml:space="preserve">for </w:t>
+      </w:r>
+      <w:r>
+        <w:rPr>
+          <w:rFonts w:hint="default" w:ascii="Times New Roman" w:hAnsi="Times New Roman" w:eastAsia="SimSun" w:cs="Times New Roman"/>
+          <w:sz w:val="24"/>
+          <w:szCs w:val="24"/>
+        </w:rPr>
+        <w:t xml:space="preserve">(let i = 0; i &lt; 5; i++) { </w:t>
+      </w:r>
+    </w:p>
+    <w:p>
+      <w:pPr>
+        <w:numPr>
+          <w:ilvl w:val="0"/>
+          <w:numId w:val="0"/>
+        </w:numPr>
+        <w:ind w:left="1440" w:leftChars="0" w:firstLine="720" w:firstLineChars="0"/>
+        <w:rPr>
+          <w:rFonts w:hint="default" w:ascii="Times New Roman" w:hAnsi="Times New Roman" w:eastAsia="SimSun" w:cs="Times New Roman"/>
+          <w:sz w:val="24"/>
+          <w:szCs w:val="24"/>
+        </w:rPr>
+      </w:pPr>
+      <w:r>
+        <w:rPr>
+          <w:rFonts w:hint="default" w:ascii="Times New Roman" w:hAnsi="Times New Roman" w:eastAsia="SimSun" w:cs="Times New Roman"/>
+          <w:sz w:val="24"/>
+          <w:szCs w:val="24"/>
+        </w:rPr>
+        <w:t xml:space="preserve">console.log(i); // Output: 0, 1, 2, 3, 4 </w:t>
+      </w:r>
+    </w:p>
+    <w:p>
+      <w:pPr>
+        <w:numPr>
+          <w:ilvl w:val="0"/>
+          <w:numId w:val="0"/>
+        </w:numPr>
+        <w:ind w:left="1440" w:leftChars="0" w:firstLine="720" w:firstLineChars="0"/>
+        <w:rPr>
+          <w:rFonts w:hint="default" w:ascii="Times New Roman" w:hAnsi="Times New Roman" w:eastAsia="SimSun" w:cs="Times New Roman"/>
+          <w:sz w:val="24"/>
+          <w:szCs w:val="24"/>
+        </w:rPr>
+      </w:pPr>
+      <w:r>
+        <w:rPr>
+          <w:rFonts w:hint="default" w:ascii="Times New Roman" w:hAnsi="Times New Roman" w:eastAsia="SimSun" w:cs="Times New Roman"/>
+          <w:sz w:val="24"/>
+          <w:szCs w:val="24"/>
+        </w:rPr>
+        <w:t>}</w:t>
+      </w:r>
+    </w:p>
+    <w:p>
+      <w:pPr>
+        <w:numPr>
+          <w:ilvl w:val="0"/>
+          <w:numId w:val="0"/>
+        </w:numPr>
+        <w:ind w:left="1440" w:leftChars="0" w:firstLine="720" w:firstLineChars="0"/>
+        <w:rPr>
+          <w:rFonts w:hint="default" w:ascii="Times New Roman" w:hAnsi="Times New Roman" w:eastAsia="SimSun" w:cs="Times New Roman"/>
+          <w:sz w:val="24"/>
+          <w:szCs w:val="24"/>
+        </w:rPr>
+      </w:pPr>
+    </w:p>
+    <w:p>
+      <w:pPr>
+        <w:numPr>
+          <w:ilvl w:val="0"/>
+          <w:numId w:val="0"/>
+        </w:numPr>
+        <w:rPr>
+          <w:rFonts w:hint="default" w:ascii="Times New Roman" w:hAnsi="Times New Roman" w:eastAsia="SimSun" w:cs="Times New Roman"/>
+          <w:b/>
+          <w:bCs/>
+          <w:sz w:val="24"/>
+          <w:szCs w:val="24"/>
+          <w:lang w:val="en-US"/>
+        </w:rPr>
+      </w:pPr>
+      <w:r>
+        <w:rPr>
+          <w:rFonts w:hint="default" w:ascii="Times New Roman" w:hAnsi="Times New Roman" w:eastAsia="SimSun" w:cs="Times New Roman"/>
+          <w:b/>
+          <w:bCs/>
+          <w:sz w:val="24"/>
+          <w:szCs w:val="24"/>
+          <w:lang w:val="en-US"/>
+        </w:rPr>
+        <w:tab/>
+      </w:r>
+      <w:r>
+        <w:rPr>
+          <w:rFonts w:hint="default" w:ascii="Times New Roman" w:hAnsi="Times New Roman" w:eastAsia="SimSun" w:cs="Times New Roman"/>
+          <w:b/>
+          <w:bCs/>
+          <w:sz w:val="24"/>
+          <w:szCs w:val="24"/>
+          <w:lang w:val="en-US"/>
+        </w:rPr>
+        <w:t xml:space="preserve">While-Loop - </w:t>
+      </w:r>
+      <w:r>
+        <w:rPr>
+          <w:rFonts w:ascii="SimSun" w:hAnsi="SimSun" w:eastAsia="SimSun" w:cs="SimSun"/>
+          <w:sz w:val="24"/>
+          <w:szCs w:val="24"/>
+        </w:rPr>
+        <w:t>Repeats as long as the condition is true</w:t>
+      </w:r>
+    </w:p>
+    <w:p>
+      <w:pPr>
+        <w:numPr>
+          <w:ilvl w:val="0"/>
+          <w:numId w:val="0"/>
+        </w:numPr>
+        <w:rPr>
+          <w:rFonts w:hint="default" w:ascii="Times New Roman" w:hAnsi="Times New Roman" w:eastAsia="SimSun"/>
+          <w:b w:val="0"/>
+          <w:bCs w:val="0"/>
+          <w:sz w:val="24"/>
+          <w:szCs w:val="24"/>
+          <w:lang w:val="en-US"/>
+        </w:rPr>
+      </w:pPr>
+      <w:r>
+        <w:rPr>
+          <w:rFonts w:hint="default" w:ascii="Times New Roman" w:hAnsi="Times New Roman" w:eastAsia="SimSun" w:cs="Times New Roman"/>
+          <w:b/>
+          <w:bCs/>
+          <w:sz w:val="24"/>
+          <w:szCs w:val="24"/>
+          <w:lang w:val="en-US"/>
+        </w:rPr>
+        <w:tab/>
+      </w:r>
+      <w:r>
+        <w:rPr>
+          <w:rFonts w:hint="default" w:ascii="Times New Roman" w:hAnsi="Times New Roman" w:eastAsia="SimSun" w:cs="Times New Roman"/>
+          <w:b/>
+          <w:bCs/>
+          <w:sz w:val="24"/>
+          <w:szCs w:val="24"/>
+          <w:lang w:val="en-US"/>
+        </w:rPr>
+        <w:tab/>
+      </w:r>
+      <w:r>
+        <w:rPr>
+          <w:rFonts w:hint="default" w:ascii="Times New Roman" w:hAnsi="Times New Roman" w:eastAsia="SimSun" w:cs="Times New Roman"/>
+          <w:b/>
+          <w:bCs/>
+          <w:sz w:val="24"/>
+          <w:szCs w:val="24"/>
+          <w:lang w:val="en-US"/>
+        </w:rPr>
+        <w:tab/>
+      </w:r>
+      <w:r>
+        <w:rPr>
+          <w:rFonts w:hint="default" w:ascii="Times New Roman" w:hAnsi="Times New Roman" w:eastAsia="SimSun"/>
+          <w:b/>
+          <w:bCs/>
+          <w:sz w:val="24"/>
+          <w:szCs w:val="24"/>
+          <w:lang w:val="en-US"/>
+        </w:rPr>
+        <w:t xml:space="preserve">let </w:t>
+      </w:r>
+      <w:r>
+        <w:rPr>
+          <w:rFonts w:hint="default" w:ascii="Times New Roman" w:hAnsi="Times New Roman" w:eastAsia="SimSun"/>
+          <w:b w:val="0"/>
+          <w:bCs w:val="0"/>
+          <w:sz w:val="24"/>
+          <w:szCs w:val="24"/>
+          <w:lang w:val="en-US"/>
+        </w:rPr>
+        <w:t>i = 0;</w:t>
+      </w:r>
+    </w:p>
+    <w:p>
+      <w:pPr>
+        <w:numPr>
+          <w:ilvl w:val="0"/>
+          <w:numId w:val="0"/>
+        </w:numPr>
+        <w:ind w:left="1440" w:leftChars="0" w:firstLine="720" w:firstLineChars="0"/>
+        <w:rPr>
+          <w:rFonts w:hint="default" w:ascii="Times New Roman" w:hAnsi="Times New Roman" w:eastAsia="SimSun"/>
+          <w:b w:val="0"/>
+          <w:bCs w:val="0"/>
+          <w:sz w:val="24"/>
+          <w:szCs w:val="24"/>
+          <w:lang w:val="en-US"/>
+        </w:rPr>
+      </w:pPr>
+      <w:r>
+        <w:rPr>
+          <w:rFonts w:hint="default" w:ascii="Times New Roman" w:hAnsi="Times New Roman" w:eastAsia="SimSun"/>
+          <w:b/>
+          <w:bCs/>
+          <w:sz w:val="24"/>
+          <w:szCs w:val="24"/>
+          <w:lang w:val="en-US"/>
+        </w:rPr>
+        <w:t xml:space="preserve">while </w:t>
+      </w:r>
+      <w:r>
+        <w:rPr>
+          <w:rFonts w:hint="default" w:ascii="Times New Roman" w:hAnsi="Times New Roman" w:eastAsia="SimSun"/>
+          <w:b w:val="0"/>
+          <w:bCs w:val="0"/>
+          <w:sz w:val="24"/>
+          <w:szCs w:val="24"/>
+          <w:lang w:val="en-US"/>
+        </w:rPr>
+        <w:t>(i &lt; 5) {</w:t>
+      </w:r>
+    </w:p>
+    <w:p>
+      <w:pPr>
+        <w:numPr>
+          <w:ilvl w:val="0"/>
+          <w:numId w:val="0"/>
+        </w:numPr>
+        <w:ind w:left="1440" w:leftChars="0" w:firstLine="720" w:firstLineChars="0"/>
+        <w:rPr>
+          <w:rFonts w:hint="default" w:ascii="Times New Roman" w:hAnsi="Times New Roman" w:eastAsia="SimSun"/>
+          <w:b w:val="0"/>
+          <w:bCs w:val="0"/>
+          <w:sz w:val="24"/>
+          <w:szCs w:val="24"/>
+          <w:lang w:val="en-US"/>
+        </w:rPr>
+      </w:pPr>
+      <w:r>
+        <w:rPr>
+          <w:rFonts w:hint="default" w:ascii="Times New Roman" w:hAnsi="Times New Roman" w:eastAsia="SimSun"/>
+          <w:b w:val="0"/>
+          <w:bCs w:val="0"/>
+          <w:sz w:val="24"/>
+          <w:szCs w:val="24"/>
+          <w:lang w:val="en-US"/>
+        </w:rPr>
+        <w:t xml:space="preserve">    console.log(i);</w:t>
+      </w:r>
+    </w:p>
+    <w:p>
+      <w:pPr>
+        <w:numPr>
+          <w:ilvl w:val="0"/>
+          <w:numId w:val="0"/>
+        </w:numPr>
+        <w:ind w:left="1440" w:leftChars="0" w:firstLine="720" w:firstLineChars="0"/>
+        <w:rPr>
+          <w:rFonts w:hint="default" w:ascii="Times New Roman" w:hAnsi="Times New Roman" w:eastAsia="SimSun"/>
+          <w:b w:val="0"/>
+          <w:bCs w:val="0"/>
+          <w:sz w:val="24"/>
+          <w:szCs w:val="24"/>
+          <w:lang w:val="en-US"/>
+        </w:rPr>
+      </w:pPr>
+      <w:r>
+        <w:rPr>
+          <w:rFonts w:hint="default" w:ascii="Times New Roman" w:hAnsi="Times New Roman" w:eastAsia="SimSun"/>
+          <w:b w:val="0"/>
+          <w:bCs w:val="0"/>
+          <w:sz w:val="24"/>
+          <w:szCs w:val="24"/>
+          <w:lang w:val="en-US"/>
+        </w:rPr>
+        <w:t xml:space="preserve">    i++;</w:t>
+      </w:r>
+    </w:p>
+    <w:p>
+      <w:pPr>
+        <w:numPr>
+          <w:ilvl w:val="0"/>
+          <w:numId w:val="0"/>
+        </w:numPr>
+        <w:ind w:left="1440" w:leftChars="0" w:firstLine="720" w:firstLineChars="0"/>
+        <w:rPr>
+          <w:rFonts w:hint="default" w:ascii="Times New Roman" w:hAnsi="Times New Roman" w:eastAsia="SimSun"/>
+          <w:b w:val="0"/>
+          <w:bCs w:val="0"/>
+          <w:sz w:val="24"/>
+          <w:szCs w:val="24"/>
+          <w:lang w:val="en-US"/>
+        </w:rPr>
+      </w:pPr>
+      <w:r>
+        <w:rPr>
+          <w:rFonts w:hint="default" w:ascii="Times New Roman" w:hAnsi="Times New Roman" w:eastAsia="SimSun"/>
+          <w:b w:val="0"/>
+          <w:bCs w:val="0"/>
+          <w:sz w:val="24"/>
+          <w:szCs w:val="24"/>
+          <w:lang w:val="en-US"/>
+        </w:rPr>
+        <w:t>}</w:t>
+      </w:r>
+    </w:p>
+    <w:p>
+      <w:pPr>
+        <w:numPr>
+          <w:ilvl w:val="0"/>
+          <w:numId w:val="0"/>
+        </w:numPr>
+        <w:ind w:left="1440" w:leftChars="0" w:firstLine="720" w:firstLineChars="0"/>
+        <w:rPr>
+          <w:rFonts w:hint="default" w:ascii="Times New Roman" w:hAnsi="Times New Roman" w:eastAsia="SimSun"/>
+          <w:b w:val="0"/>
+          <w:bCs w:val="0"/>
+          <w:sz w:val="24"/>
+          <w:szCs w:val="24"/>
+          <w:lang w:val="en-US"/>
+        </w:rPr>
+      </w:pPr>
+    </w:p>
+    <w:p>
+      <w:pPr>
+        <w:numPr>
+          <w:ilvl w:val="0"/>
+          <w:numId w:val="0"/>
+        </w:numPr>
+        <w:rPr>
+          <w:rFonts w:hint="default" w:ascii="Times New Roman" w:hAnsi="Times New Roman" w:eastAsia="SimSun" w:cs="Times New Roman"/>
+          <w:b/>
+          <w:bCs/>
+          <w:sz w:val="24"/>
+          <w:szCs w:val="24"/>
           <w:lang w:val="en-US" w:eastAsia="en-US"/>
+        </w:rPr>
+      </w:pPr>
+      <w:r>
+        <w:rPr>
+          <w:rFonts w:hint="default" w:ascii="Times New Roman" w:hAnsi="Times New Roman" w:eastAsia="SimSun" w:cs="Times New Roman"/>
+          <w:b/>
+          <w:bCs/>
+          <w:sz w:val="24"/>
+          <w:szCs w:val="24"/>
+          <w:lang w:val="en-US" w:eastAsia="en-US"/>
+        </w:rPr>
+        <w:tab/>
+      </w:r>
+    </w:p>
+    <w:p>
+      <w:pPr>
+        <w:numPr>
+          <w:ilvl w:val="0"/>
+          <w:numId w:val="0"/>
+        </w:numPr>
+        <w:rPr>
+          <w:rFonts w:hint="default" w:ascii="Times New Roman" w:hAnsi="Times New Roman" w:eastAsia="SimSun" w:cs="Times New Roman"/>
+          <w:b/>
+          <w:bCs/>
+          <w:sz w:val="24"/>
+          <w:szCs w:val="24"/>
+          <w:lang w:val="en-US" w:eastAsia="en-US"/>
+        </w:rPr>
+      </w:pPr>
+    </w:p>
+    <w:p>
+      <w:pPr>
+        <w:numPr>
+          <w:ilvl w:val="0"/>
+          <w:numId w:val="0"/>
+        </w:numPr>
+        <w:ind w:firstLine="720" w:firstLineChars="0"/>
+        <w:rPr>
+          <w:rFonts w:hint="default" w:ascii="Times New Roman" w:hAnsi="Times New Roman" w:eastAsia="SimSun" w:cs="Times New Roman"/>
+          <w:b/>
+          <w:bCs/>
+          <w:sz w:val="22"/>
+          <w:szCs w:val="22"/>
+          <w:lang w:val="en-US" w:eastAsia="en-US"/>
+        </w:rPr>
+      </w:pPr>
+      <w:r>
+        <w:rPr>
+          <w:rFonts w:hint="default" w:ascii="Times New Roman" w:hAnsi="Times New Roman" w:eastAsia="SimSun" w:cs="Times New Roman"/>
+          <w:b/>
+          <w:bCs/>
+          <w:sz w:val="24"/>
+          <w:szCs w:val="24"/>
+          <w:lang w:val="en-US" w:eastAsia="en-US"/>
+        </w:rPr>
+        <w:t>Do-WhileLoop -</w:t>
+      </w:r>
+      <w:r>
+        <w:rPr>
+          <w:rFonts w:hint="default" w:ascii="Times New Roman" w:hAnsi="Times New Roman" w:eastAsia="SimSun" w:cs="Times New Roman"/>
+          <w:b/>
+          <w:bCs/>
+          <w:sz w:val="22"/>
+          <w:szCs w:val="22"/>
+          <w:lang w:val="en-US" w:eastAsia="en-US"/>
+        </w:rPr>
+        <w:t xml:space="preserve"> </w:t>
+      </w:r>
+      <w:r>
+        <w:rPr>
+          <w:rFonts w:ascii="SimSun" w:hAnsi="SimSun" w:eastAsia="SimSun" w:cs="SimSun"/>
+          <w:sz w:val="22"/>
+          <w:szCs w:val="22"/>
+        </w:rPr>
+        <w:t>Executes code at least once,then repeats as long as the condition is true</w:t>
+      </w:r>
+    </w:p>
+    <w:p>
+      <w:pPr>
+        <w:numPr>
+          <w:ilvl w:val="0"/>
+          <w:numId w:val="0"/>
+        </w:numPr>
+        <w:rPr>
+          <w:rFonts w:hint="default" w:ascii="Times New Roman" w:hAnsi="Times New Roman" w:eastAsia="SimSun" w:cs="Times New Roman"/>
+          <w:b/>
+          <w:bCs/>
+          <w:sz w:val="24"/>
+          <w:szCs w:val="24"/>
+          <w:lang w:val="en-US" w:eastAsia="en-US"/>
+        </w:rPr>
+      </w:pPr>
+      <w:r>
+        <w:rPr>
+          <w:rFonts w:hint="default" w:ascii="Times New Roman" w:hAnsi="Times New Roman" w:eastAsia="SimSun" w:cs="Times New Roman"/>
+          <w:b/>
+          <w:bCs/>
+          <w:sz w:val="24"/>
+          <w:szCs w:val="24"/>
+          <w:lang w:val="en-US" w:eastAsia="en-US"/>
+        </w:rPr>
+        <w:tab/>
+      </w:r>
+      <w:r>
+        <w:rPr>
+          <w:rFonts w:hint="default" w:ascii="Times New Roman" w:hAnsi="Times New Roman" w:eastAsia="SimSun" w:cs="Times New Roman"/>
+          <w:b/>
+          <w:bCs/>
+          <w:sz w:val="24"/>
+          <w:szCs w:val="24"/>
+          <w:lang w:val="en-US" w:eastAsia="en-US"/>
+        </w:rPr>
+        <w:tab/>
+      </w:r>
+      <w:r>
+        <w:rPr>
+          <w:rFonts w:hint="default" w:ascii="Times New Roman" w:hAnsi="Times New Roman" w:eastAsia="SimSun" w:cs="Times New Roman"/>
+          <w:b/>
+          <w:bCs/>
+          <w:sz w:val="24"/>
+          <w:szCs w:val="24"/>
+          <w:lang w:val="en-US" w:eastAsia="en-US"/>
+        </w:rPr>
+        <w:tab/>
+      </w:r>
+    </w:p>
+    <w:p>
+      <w:pPr>
+        <w:numPr>
+          <w:ilvl w:val="0"/>
+          <w:numId w:val="0"/>
+        </w:numPr>
+        <w:ind w:left="1440" w:leftChars="0" w:firstLine="720" w:firstLineChars="0"/>
+        <w:rPr>
+          <w:rFonts w:hint="default" w:ascii="Times New Roman" w:hAnsi="Times New Roman" w:eastAsia="SimSun"/>
+          <w:b w:val="0"/>
+          <w:bCs w:val="0"/>
+          <w:sz w:val="24"/>
+          <w:szCs w:val="24"/>
+          <w:lang w:val="en-US" w:eastAsia="en-US"/>
+        </w:rPr>
+      </w:pPr>
+      <w:r>
+        <w:rPr>
+          <w:rFonts w:hint="default" w:ascii="Times New Roman" w:hAnsi="Times New Roman" w:eastAsia="SimSun"/>
+          <w:b/>
+          <w:bCs/>
+          <w:sz w:val="24"/>
+          <w:szCs w:val="24"/>
+          <w:lang w:val="en-US" w:eastAsia="en-US"/>
+        </w:rPr>
+        <w:t xml:space="preserve">let </w:t>
+      </w:r>
+      <w:r>
+        <w:rPr>
+          <w:rFonts w:hint="default" w:ascii="Times New Roman" w:hAnsi="Times New Roman" w:eastAsia="SimSun"/>
+          <w:b w:val="0"/>
+          <w:bCs w:val="0"/>
+          <w:sz w:val="24"/>
+          <w:szCs w:val="24"/>
+          <w:lang w:val="en-US" w:eastAsia="en-US"/>
+        </w:rPr>
+        <w:t>i = 0;</w:t>
+      </w:r>
+    </w:p>
+    <w:p>
+      <w:pPr>
+        <w:numPr>
+          <w:ilvl w:val="0"/>
+          <w:numId w:val="0"/>
+        </w:numPr>
+        <w:ind w:left="1440" w:leftChars="0" w:firstLine="720" w:firstLineChars="0"/>
+        <w:rPr>
+          <w:rFonts w:hint="default" w:ascii="Times New Roman" w:hAnsi="Times New Roman" w:eastAsia="SimSun"/>
+          <w:b w:val="0"/>
+          <w:bCs w:val="0"/>
+          <w:sz w:val="24"/>
+          <w:szCs w:val="24"/>
+          <w:lang w:val="en-US" w:eastAsia="en-US"/>
+        </w:rPr>
+      </w:pPr>
+      <w:r>
+        <w:rPr>
+          <w:rFonts w:hint="default" w:ascii="Times New Roman" w:hAnsi="Times New Roman" w:eastAsia="SimSun"/>
+          <w:b/>
+          <w:bCs/>
+          <w:sz w:val="24"/>
+          <w:szCs w:val="24"/>
+          <w:lang w:val="en-US" w:eastAsia="en-US"/>
+        </w:rPr>
+        <w:t xml:space="preserve">do </w:t>
+      </w:r>
+      <w:r>
+        <w:rPr>
+          <w:rFonts w:hint="default" w:ascii="Times New Roman" w:hAnsi="Times New Roman" w:eastAsia="SimSun"/>
+          <w:b w:val="0"/>
+          <w:bCs w:val="0"/>
+          <w:sz w:val="24"/>
+          <w:szCs w:val="24"/>
+          <w:lang w:val="en-US" w:eastAsia="en-US"/>
+        </w:rPr>
+        <w:t>{</w:t>
+      </w:r>
+    </w:p>
+    <w:p>
+      <w:pPr>
+        <w:numPr>
+          <w:ilvl w:val="0"/>
+          <w:numId w:val="0"/>
+        </w:numPr>
+        <w:ind w:left="1440" w:leftChars="0" w:firstLine="720" w:firstLineChars="0"/>
+        <w:rPr>
+          <w:rFonts w:hint="default" w:ascii="Times New Roman" w:hAnsi="Times New Roman" w:eastAsia="SimSun"/>
+          <w:b w:val="0"/>
+          <w:bCs w:val="0"/>
+          <w:sz w:val="24"/>
+          <w:szCs w:val="24"/>
+          <w:lang w:val="en-US" w:eastAsia="en-US"/>
+        </w:rPr>
+      </w:pPr>
+      <w:r>
+        <w:rPr>
+          <w:rFonts w:hint="default" w:ascii="Times New Roman" w:hAnsi="Times New Roman" w:eastAsia="SimSun"/>
+          <w:b w:val="0"/>
+          <w:bCs w:val="0"/>
+          <w:sz w:val="24"/>
+          <w:szCs w:val="24"/>
+          <w:lang w:val="en-US" w:eastAsia="en-US"/>
+        </w:rPr>
+        <w:t xml:space="preserve">    console.log(i);</w:t>
+      </w:r>
+    </w:p>
+    <w:p>
+      <w:pPr>
+        <w:numPr>
+          <w:ilvl w:val="0"/>
+          <w:numId w:val="0"/>
+        </w:numPr>
+        <w:ind w:left="1440" w:leftChars="0" w:firstLine="720" w:firstLineChars="0"/>
+        <w:rPr>
+          <w:rFonts w:hint="default" w:ascii="Times New Roman" w:hAnsi="Times New Roman" w:eastAsia="SimSun"/>
+          <w:b w:val="0"/>
+          <w:bCs w:val="0"/>
+          <w:sz w:val="24"/>
+          <w:szCs w:val="24"/>
+          <w:lang w:val="en-US" w:eastAsia="en-US"/>
+        </w:rPr>
+      </w:pPr>
+      <w:r>
+        <w:rPr>
+          <w:rFonts w:hint="default" w:ascii="Times New Roman" w:hAnsi="Times New Roman" w:eastAsia="SimSun"/>
+          <w:b w:val="0"/>
+          <w:bCs w:val="0"/>
+          <w:sz w:val="24"/>
+          <w:szCs w:val="24"/>
+          <w:lang w:val="en-US" w:eastAsia="en-US"/>
+        </w:rPr>
+        <w:t xml:space="preserve">    i++;</w:t>
+      </w:r>
+    </w:p>
+    <w:p>
+      <w:pPr>
+        <w:numPr>
+          <w:ilvl w:val="0"/>
+          <w:numId w:val="0"/>
+        </w:numPr>
+        <w:ind w:left="1440" w:leftChars="0" w:firstLine="720" w:firstLineChars="0"/>
+        <w:rPr>
+          <w:rFonts w:hint="default" w:ascii="Times New Roman" w:hAnsi="Times New Roman" w:eastAsia="SimSun"/>
+          <w:b w:val="0"/>
+          <w:bCs w:val="0"/>
+          <w:sz w:val="24"/>
+          <w:szCs w:val="24"/>
+          <w:lang w:val="en-US" w:eastAsia="en-US"/>
+        </w:rPr>
+      </w:pPr>
+      <w:r>
+        <w:rPr>
+          <w:rFonts w:hint="default" w:ascii="Times New Roman" w:hAnsi="Times New Roman" w:eastAsia="SimSun"/>
+          <w:b w:val="0"/>
+          <w:bCs w:val="0"/>
+          <w:sz w:val="24"/>
+          <w:szCs w:val="24"/>
+          <w:lang w:val="en-US" w:eastAsia="en-US"/>
+        </w:rPr>
+        <w:t xml:space="preserve">} </w:t>
+      </w:r>
+      <w:r>
+        <w:rPr>
+          <w:rFonts w:hint="default" w:ascii="Times New Roman" w:hAnsi="Times New Roman" w:eastAsia="SimSun"/>
+          <w:b/>
+          <w:bCs/>
+          <w:sz w:val="24"/>
+          <w:szCs w:val="24"/>
+          <w:lang w:val="en-US" w:eastAsia="en-US"/>
+        </w:rPr>
+        <w:t xml:space="preserve">while </w:t>
+      </w:r>
+      <w:r>
+        <w:rPr>
+          <w:rFonts w:hint="default" w:ascii="Times New Roman" w:hAnsi="Times New Roman" w:eastAsia="SimSun"/>
+          <w:b w:val="0"/>
+          <w:bCs w:val="0"/>
+          <w:sz w:val="24"/>
+          <w:szCs w:val="24"/>
+          <w:lang w:val="en-US" w:eastAsia="en-US"/>
+        </w:rPr>
+        <w:t>(i &lt; 5);</w:t>
+      </w:r>
+    </w:p>
+    <w:p>
+      <w:pPr>
+        <w:numPr>
+          <w:ilvl w:val="0"/>
+          <w:numId w:val="0"/>
+        </w:numPr>
+        <w:rPr>
+          <w:rFonts w:ascii="SimSun" w:hAnsi="SimSun" w:eastAsia="SimSun" w:cs="SimSun"/>
+          <w:sz w:val="24"/>
+          <w:szCs w:val="24"/>
+        </w:rPr>
+      </w:pPr>
+      <w:r>
+        <w:rPr>
+          <w:rFonts w:hint="default" w:ascii="Times New Roman" w:hAnsi="Times New Roman" w:eastAsia="SimSun" w:cs="Times New Roman"/>
+          <w:b/>
+          <w:bCs/>
+          <w:sz w:val="24"/>
+          <w:szCs w:val="24"/>
+          <w:lang w:val="en-US" w:eastAsia="en-US"/>
+        </w:rPr>
+        <w:tab/>
+      </w:r>
+      <w:r>
+        <w:rPr>
+          <w:rFonts w:hint="default" w:ascii="Times New Roman" w:hAnsi="Times New Roman" w:eastAsia="SimSun" w:cs="Times New Roman"/>
+          <w:b/>
+          <w:bCs/>
+          <w:sz w:val="24"/>
+          <w:szCs w:val="24"/>
+          <w:lang w:val="en-US" w:eastAsia="en-US"/>
+        </w:rPr>
+        <w:t xml:space="preserve">For-of - </w:t>
+      </w:r>
+      <w:r>
+        <w:rPr>
+          <w:rFonts w:ascii="SimSun" w:hAnsi="SimSun" w:eastAsia="SimSun" w:cs="SimSun"/>
+          <w:sz w:val="24"/>
+          <w:szCs w:val="24"/>
+        </w:rPr>
+        <w:t>Iterates over iterable objects like arrays</w:t>
+      </w:r>
+    </w:p>
+    <w:p>
+      <w:pPr>
+        <w:numPr>
+          <w:ilvl w:val="0"/>
+          <w:numId w:val="0"/>
+        </w:numPr>
+        <w:rPr>
+          <w:rFonts w:hint="default" w:ascii="Times New Roman" w:hAnsi="Times New Roman" w:eastAsia="SimSun" w:cs="Times New Roman"/>
+          <w:sz w:val="24"/>
+          <w:szCs w:val="24"/>
+          <w:lang w:val="en-US"/>
+        </w:rPr>
+      </w:pPr>
+      <w:r>
+        <w:rPr>
+          <w:rFonts w:hint="default" w:ascii="SimSun" w:hAnsi="SimSun" w:eastAsia="SimSun" w:cs="SimSun"/>
+          <w:sz w:val="24"/>
+          <w:szCs w:val="24"/>
+          <w:lang w:val="en-US"/>
+        </w:rPr>
+        <w:tab/>
+      </w:r>
+      <w:r>
+        <w:rPr>
+          <w:rFonts w:hint="default" w:ascii="SimSun" w:hAnsi="SimSun" w:eastAsia="SimSun" w:cs="SimSun"/>
+          <w:sz w:val="24"/>
+          <w:szCs w:val="24"/>
+          <w:lang w:val="en-US"/>
+        </w:rPr>
+        <w:tab/>
+      </w:r>
+      <w:r>
+        <w:rPr>
+          <w:rFonts w:hint="default" w:ascii="SimSun" w:hAnsi="SimSun" w:eastAsia="SimSun" w:cs="SimSun"/>
+          <w:sz w:val="24"/>
+          <w:szCs w:val="24"/>
+          <w:lang w:val="en-US"/>
+        </w:rPr>
+        <w:tab/>
+      </w:r>
+      <w:r>
+        <w:rPr>
+          <w:rFonts w:hint="default" w:ascii="Times New Roman" w:hAnsi="Times New Roman" w:eastAsia="SimSun" w:cs="Times New Roman"/>
+          <w:sz w:val="24"/>
+          <w:szCs w:val="24"/>
+          <w:lang w:val="en-US"/>
+        </w:rPr>
+        <w:t>let arr = [10, 20, 30];</w:t>
+      </w:r>
+    </w:p>
+    <w:p>
+      <w:pPr>
+        <w:numPr>
+          <w:ilvl w:val="0"/>
+          <w:numId w:val="0"/>
+        </w:numPr>
+        <w:ind w:left="1440" w:leftChars="0" w:firstLine="720" w:firstLineChars="0"/>
+        <w:rPr>
+          <w:rFonts w:hint="default" w:ascii="Times New Roman" w:hAnsi="Times New Roman" w:eastAsia="SimSun" w:cs="Times New Roman"/>
+          <w:sz w:val="24"/>
+          <w:szCs w:val="24"/>
+          <w:lang w:val="en-US"/>
+        </w:rPr>
+      </w:pPr>
+      <w:r>
+        <w:rPr>
+          <w:rFonts w:hint="default" w:ascii="Times New Roman" w:hAnsi="Times New Roman" w:eastAsia="SimSun" w:cs="Times New Roman"/>
+          <w:sz w:val="24"/>
+          <w:szCs w:val="24"/>
+          <w:lang w:val="en-US"/>
+        </w:rPr>
+        <w:t>for (</w:t>
+      </w:r>
+      <w:r>
+        <w:rPr>
+          <w:rFonts w:hint="default" w:ascii="Times New Roman" w:hAnsi="Times New Roman" w:eastAsia="SimSun" w:cs="Times New Roman"/>
+          <w:b/>
+          <w:bCs/>
+          <w:sz w:val="24"/>
+          <w:szCs w:val="24"/>
+          <w:lang w:val="en-US"/>
+        </w:rPr>
+        <w:t xml:space="preserve">let </w:t>
+      </w:r>
+      <w:r>
+        <w:rPr>
+          <w:rFonts w:hint="default" w:ascii="Times New Roman" w:hAnsi="Times New Roman" w:eastAsia="SimSun" w:cs="Times New Roman"/>
+          <w:sz w:val="24"/>
+          <w:szCs w:val="24"/>
+          <w:lang w:val="en-US"/>
+        </w:rPr>
+        <w:t xml:space="preserve">value </w:t>
+      </w:r>
+      <w:r>
+        <w:rPr>
+          <w:rFonts w:hint="default" w:ascii="Times New Roman" w:hAnsi="Times New Roman" w:eastAsia="SimSun" w:cs="Times New Roman"/>
+          <w:b/>
+          <w:bCs/>
+          <w:sz w:val="24"/>
+          <w:szCs w:val="24"/>
+          <w:lang w:val="en-US"/>
+        </w:rPr>
+        <w:t xml:space="preserve">of </w:t>
+      </w:r>
+      <w:r>
+        <w:rPr>
+          <w:rFonts w:hint="default" w:ascii="Times New Roman" w:hAnsi="Times New Roman" w:eastAsia="SimSun" w:cs="Times New Roman"/>
+          <w:sz w:val="24"/>
+          <w:szCs w:val="24"/>
+          <w:lang w:val="en-US"/>
+        </w:rPr>
+        <w:t>arr) {</w:t>
+      </w:r>
+    </w:p>
+    <w:p>
+      <w:pPr>
+        <w:numPr>
+          <w:ilvl w:val="0"/>
+          <w:numId w:val="0"/>
+        </w:numPr>
+        <w:ind w:left="1440" w:leftChars="0" w:firstLine="720" w:firstLineChars="0"/>
+        <w:rPr>
+          <w:rFonts w:hint="default" w:ascii="Times New Roman" w:hAnsi="Times New Roman" w:eastAsia="SimSun" w:cs="Times New Roman"/>
+          <w:sz w:val="24"/>
+          <w:szCs w:val="24"/>
+          <w:lang w:val="en-US"/>
+        </w:rPr>
+      </w:pPr>
+      <w:r>
+        <w:rPr>
+          <w:rFonts w:hint="default" w:ascii="Times New Roman" w:hAnsi="Times New Roman" w:eastAsia="SimSun" w:cs="Times New Roman"/>
+          <w:sz w:val="24"/>
+          <w:szCs w:val="24"/>
+          <w:lang w:val="en-US"/>
+        </w:rPr>
+        <w:t xml:space="preserve">    console.log(value); // Output: 10, 20, 30</w:t>
+      </w:r>
+    </w:p>
+    <w:p>
+      <w:pPr>
+        <w:numPr>
+          <w:ilvl w:val="0"/>
+          <w:numId w:val="0"/>
+        </w:numPr>
+        <w:ind w:left="1440" w:leftChars="0" w:firstLine="720" w:firstLineChars="0"/>
+        <w:rPr>
+          <w:rFonts w:hint="default" w:ascii="Times New Roman" w:hAnsi="Times New Roman" w:eastAsia="SimSun" w:cs="Times New Roman"/>
+          <w:sz w:val="24"/>
+          <w:szCs w:val="24"/>
+          <w:lang w:val="en-US"/>
+        </w:rPr>
+      </w:pPr>
+      <w:r>
+        <w:rPr>
+          <w:rFonts w:hint="default" w:ascii="Times New Roman" w:hAnsi="Times New Roman" w:eastAsia="SimSun" w:cs="Times New Roman"/>
+          <w:sz w:val="24"/>
+          <w:szCs w:val="24"/>
+          <w:lang w:val="en-US"/>
+        </w:rPr>
+        <w:t>}</w:t>
+      </w:r>
+    </w:p>
+    <w:p>
+      <w:pPr>
+        <w:numPr>
+          <w:ilvl w:val="0"/>
+          <w:numId w:val="0"/>
+        </w:numPr>
+        <w:rPr>
+          <w:rFonts w:hint="default" w:ascii="SimSun" w:hAnsi="SimSun" w:eastAsia="SimSun" w:cs="SimSun"/>
+          <w:sz w:val="24"/>
+          <w:szCs w:val="24"/>
+          <w:lang w:val="en-US" w:eastAsia="en-US"/>
+        </w:rPr>
+      </w:pPr>
+    </w:p>
+    <w:p>
+      <w:pPr>
+        <w:numPr>
+          <w:ilvl w:val="0"/>
+          <w:numId w:val="0"/>
+        </w:numPr>
+        <w:rPr>
+          <w:rFonts w:ascii="SimSun" w:hAnsi="SimSun" w:eastAsia="SimSun" w:cs="SimSun"/>
+          <w:sz w:val="24"/>
+          <w:szCs w:val="24"/>
+        </w:rPr>
+      </w:pPr>
+      <w:r>
+        <w:rPr>
+          <w:rFonts w:hint="default" w:ascii="Times New Roman" w:hAnsi="Times New Roman" w:eastAsia="SimSun" w:cs="Times New Roman"/>
+          <w:b/>
+          <w:bCs/>
+          <w:sz w:val="24"/>
+          <w:szCs w:val="24"/>
+          <w:lang w:val="en-US" w:eastAsia="en-US"/>
+        </w:rPr>
+        <w:tab/>
+      </w:r>
+      <w:r>
+        <w:rPr>
+          <w:rFonts w:hint="default" w:ascii="Times New Roman" w:hAnsi="Times New Roman" w:eastAsia="SimSun" w:cs="Times New Roman"/>
+          <w:b/>
+          <w:bCs/>
+          <w:sz w:val="24"/>
+          <w:szCs w:val="24"/>
+          <w:lang w:val="en-US" w:eastAsia="en-US"/>
+        </w:rPr>
+        <w:t xml:space="preserve">For-in - </w:t>
+      </w:r>
+      <w:r>
+        <w:rPr>
+          <w:rFonts w:ascii="SimSun" w:hAnsi="SimSun" w:eastAsia="SimSun" w:cs="SimSun"/>
+          <w:sz w:val="24"/>
+          <w:szCs w:val="24"/>
+        </w:rPr>
+        <w:t>Iterates over the keys of an object</w:t>
+      </w:r>
+    </w:p>
+    <w:p>
+      <w:pPr>
+        <w:numPr>
+          <w:ilvl w:val="0"/>
+          <w:numId w:val="0"/>
+        </w:numPr>
+        <w:rPr>
+          <w:rFonts w:hint="default" w:ascii="Times New Roman" w:hAnsi="Times New Roman" w:eastAsia="SimSun" w:cs="Times New Roman"/>
+          <w:sz w:val="24"/>
+          <w:szCs w:val="24"/>
+          <w:lang w:val="en-US"/>
+        </w:rPr>
+      </w:pPr>
+      <w:r>
+        <w:rPr>
+          <w:rFonts w:hint="default" w:ascii="SimSun" w:hAnsi="SimSun" w:eastAsia="SimSun" w:cs="SimSun"/>
+          <w:sz w:val="24"/>
+          <w:szCs w:val="24"/>
+          <w:lang w:val="en-US"/>
+        </w:rPr>
+        <w:tab/>
+      </w:r>
+      <w:r>
+        <w:rPr>
+          <w:rFonts w:hint="default" w:ascii="SimSun" w:hAnsi="SimSun" w:eastAsia="SimSun" w:cs="SimSun"/>
+          <w:sz w:val="24"/>
+          <w:szCs w:val="24"/>
+          <w:lang w:val="en-US"/>
+        </w:rPr>
+        <w:tab/>
+      </w:r>
+      <w:r>
+        <w:rPr>
+          <w:rFonts w:hint="default" w:ascii="SimSun" w:hAnsi="SimSun" w:eastAsia="SimSun" w:cs="SimSun"/>
+          <w:sz w:val="24"/>
+          <w:szCs w:val="24"/>
+          <w:lang w:val="en-US"/>
+        </w:rPr>
+        <w:tab/>
+      </w:r>
+      <w:r>
+        <w:rPr>
+          <w:rFonts w:hint="default" w:ascii="Times New Roman" w:hAnsi="Times New Roman" w:eastAsia="SimSun" w:cs="Times New Roman"/>
+          <w:sz w:val="24"/>
+          <w:szCs w:val="24"/>
+          <w:lang w:val="en-US"/>
+        </w:rPr>
+        <w:t>let obj = { a: 1, b: 2, c: 3 };</w:t>
+      </w:r>
+    </w:p>
+    <w:p>
+      <w:pPr>
+        <w:numPr>
+          <w:ilvl w:val="0"/>
+          <w:numId w:val="0"/>
+        </w:numPr>
+        <w:ind w:left="1440" w:leftChars="0" w:firstLine="720" w:firstLineChars="0"/>
+        <w:rPr>
+          <w:rFonts w:hint="default" w:ascii="Times New Roman" w:hAnsi="Times New Roman" w:eastAsia="SimSun" w:cs="Times New Roman"/>
+          <w:sz w:val="24"/>
+          <w:szCs w:val="24"/>
+          <w:lang w:val="en-US"/>
+        </w:rPr>
+      </w:pPr>
+      <w:r>
+        <w:rPr>
+          <w:rFonts w:hint="default" w:ascii="Times New Roman" w:hAnsi="Times New Roman" w:eastAsia="SimSun" w:cs="Times New Roman"/>
+          <w:sz w:val="24"/>
+          <w:szCs w:val="24"/>
+          <w:lang w:val="en-US"/>
+        </w:rPr>
+        <w:t>for (let key in obj) {</w:t>
+      </w:r>
+    </w:p>
+    <w:p>
+      <w:pPr>
+        <w:numPr>
+          <w:ilvl w:val="0"/>
+          <w:numId w:val="0"/>
+        </w:numPr>
+        <w:ind w:left="1440" w:leftChars="0" w:firstLine="720" w:firstLineChars="0"/>
+        <w:rPr>
+          <w:rFonts w:hint="default" w:ascii="Times New Roman" w:hAnsi="Times New Roman" w:eastAsia="SimSun" w:cs="Times New Roman"/>
+          <w:sz w:val="24"/>
+          <w:szCs w:val="24"/>
+          <w:lang w:val="en-US"/>
+        </w:rPr>
+      </w:pPr>
+      <w:r>
+        <w:rPr>
+          <w:rFonts w:hint="default" w:ascii="Times New Roman" w:hAnsi="Times New Roman" w:eastAsia="SimSun" w:cs="Times New Roman"/>
+          <w:sz w:val="24"/>
+          <w:szCs w:val="24"/>
+          <w:lang w:val="en-US"/>
+        </w:rPr>
+        <w:t xml:space="preserve">    console.log(key); // Output: a, b, c</w:t>
+      </w:r>
+    </w:p>
+    <w:p>
+      <w:pPr>
+        <w:numPr>
+          <w:ilvl w:val="0"/>
+          <w:numId w:val="0"/>
+        </w:numPr>
+        <w:ind w:left="1440" w:leftChars="0" w:firstLine="720" w:firstLineChars="0"/>
+        <w:rPr>
+          <w:rFonts w:hint="default" w:ascii="Times New Roman" w:hAnsi="Times New Roman" w:eastAsia="SimSun" w:cs="Times New Roman"/>
+          <w:sz w:val="24"/>
+          <w:szCs w:val="24"/>
+          <w:lang w:val="en-US"/>
+        </w:rPr>
+      </w:pPr>
+      <w:r>
+        <w:rPr>
+          <w:rFonts w:hint="default" w:ascii="Times New Roman" w:hAnsi="Times New Roman" w:eastAsia="SimSun" w:cs="Times New Roman"/>
+          <w:sz w:val="24"/>
+          <w:szCs w:val="24"/>
+          <w:lang w:val="en-US"/>
+        </w:rPr>
+        <w:t>}</w:t>
+      </w:r>
+    </w:p>
+    <w:p>
+      <w:pPr>
+        <w:numPr>
+          <w:ilvl w:val="0"/>
+          <w:numId w:val="0"/>
+        </w:numPr>
+        <w:ind w:left="1440" w:leftChars="0" w:firstLine="720" w:firstLineChars="0"/>
+        <w:rPr>
+          <w:rFonts w:hint="default" w:ascii="Times New Roman" w:hAnsi="Times New Roman" w:eastAsia="SimSun" w:cs="Times New Roman"/>
+          <w:sz w:val="24"/>
+          <w:szCs w:val="24"/>
+          <w:lang w:val="en-US"/>
+        </w:rPr>
+      </w:pPr>
+    </w:p>
+    <w:p>
+      <w:pPr>
+        <w:numPr>
+          <w:ilvl w:val="0"/>
+          <w:numId w:val="0"/>
+        </w:numPr>
+        <w:ind w:firstLine="720" w:firstLineChars="0"/>
+        <w:rPr>
+          <w:rFonts w:hint="default" w:ascii="Times New Roman" w:hAnsi="Times New Roman" w:eastAsia="SimSun" w:cs="Times New Roman"/>
+          <w:b/>
+          <w:bCs/>
+          <w:sz w:val="24"/>
+          <w:szCs w:val="24"/>
+          <w:lang w:val="en-US"/>
+        </w:rPr>
+      </w:pPr>
+      <w:r>
+        <w:rPr>
+          <w:rFonts w:hint="default" w:ascii="Times New Roman" w:hAnsi="Times New Roman" w:eastAsia="SimSun" w:cs="Times New Roman"/>
+          <w:b/>
+          <w:bCs/>
+          <w:sz w:val="24"/>
+          <w:szCs w:val="24"/>
+          <w:lang w:val="en-US"/>
+        </w:rPr>
+        <w:t>-----------------------------------</w:t>
+      </w:r>
+      <w:r>
+        <w:rPr>
+          <w:rFonts w:hint="default" w:ascii="Times New Roman" w:hAnsi="Times New Roman" w:eastAsia="SimSun" w:cs="Times New Roman"/>
+          <w:b/>
+          <w:bCs/>
+          <w:sz w:val="24"/>
+          <w:szCs w:val="24"/>
+        </w:rPr>
+        <w:t>Logical Operators in Flow Control</w:t>
+      </w:r>
+      <w:r>
+        <w:rPr>
+          <w:rFonts w:hint="default" w:ascii="Times New Roman" w:hAnsi="Times New Roman" w:eastAsia="SimSun" w:cs="Times New Roman"/>
+          <w:b/>
+          <w:bCs/>
+          <w:sz w:val="24"/>
+          <w:szCs w:val="24"/>
+          <w:lang w:val="en-US"/>
+        </w:rPr>
+        <w:t>--------------------------------</w:t>
+      </w:r>
+    </w:p>
+    <w:p>
+      <w:pPr>
+        <w:numPr>
+          <w:ilvl w:val="0"/>
+          <w:numId w:val="0"/>
+        </w:numPr>
+        <w:ind w:firstLine="720" w:firstLineChars="0"/>
+        <w:rPr>
+          <w:rFonts w:hint="default" w:ascii="Times New Roman" w:hAnsi="Times New Roman" w:eastAsia="SimSun" w:cs="Times New Roman"/>
+          <w:b/>
+          <w:bCs/>
+          <w:sz w:val="24"/>
+          <w:szCs w:val="24"/>
+          <w:lang w:val="en-US"/>
+        </w:rPr>
+      </w:pPr>
+    </w:p>
+    <w:p>
+      <w:pPr>
+        <w:numPr>
+          <w:ilvl w:val="0"/>
+          <w:numId w:val="0"/>
+        </w:numPr>
+        <w:ind w:firstLine="720" w:firstLineChars="0"/>
+        <w:rPr>
+          <w:rFonts w:hint="default" w:ascii="Times New Roman" w:hAnsi="Times New Roman" w:eastAsia="SimSun" w:cs="Times New Roman"/>
+          <w:sz w:val="24"/>
+          <w:szCs w:val="24"/>
+        </w:rPr>
+      </w:pPr>
+      <w:r>
+        <w:rPr>
+          <w:rStyle w:val="6"/>
+          <w:rFonts w:hint="default" w:ascii="Times New Roman" w:hAnsi="Times New Roman" w:eastAsia="SimSun" w:cs="Times New Roman"/>
+          <w:b/>
+          <w:bCs/>
+          <w:sz w:val="24"/>
+          <w:szCs w:val="24"/>
+          <w:lang w:val="en-US"/>
+        </w:rPr>
+        <w:t>1.</w:t>
+      </w:r>
+      <w:r>
+        <w:rPr>
+          <w:rStyle w:val="6"/>
+          <w:rFonts w:hint="default" w:ascii="Times New Roman" w:hAnsi="Times New Roman" w:eastAsia="SimSun" w:cs="Times New Roman"/>
+          <w:sz w:val="24"/>
+          <w:szCs w:val="24"/>
+        </w:rPr>
+        <w:t>&amp;&amp;</w:t>
+      </w:r>
+      <w:r>
+        <w:rPr>
+          <w:rStyle w:val="9"/>
+          <w:rFonts w:hint="default" w:ascii="Times New Roman" w:hAnsi="Times New Roman" w:eastAsia="SimSun" w:cs="Times New Roman"/>
+          <w:sz w:val="24"/>
+          <w:szCs w:val="24"/>
+        </w:rPr>
+        <w:t xml:space="preserve"> (AND)</w:t>
+      </w:r>
+      <w:r>
+        <w:rPr>
+          <w:rFonts w:hint="default" w:ascii="Times New Roman" w:hAnsi="Times New Roman" w:eastAsia="SimSun" w:cs="Times New Roman"/>
+          <w:sz w:val="24"/>
+          <w:szCs w:val="24"/>
+        </w:rPr>
+        <w:t>: Both conditions must be true</w:t>
+      </w:r>
+    </w:p>
+    <w:p>
+      <w:pPr>
+        <w:numPr>
+          <w:ilvl w:val="0"/>
+          <w:numId w:val="0"/>
+        </w:numPr>
+        <w:ind w:left="720" w:leftChars="0" w:firstLine="720" w:firstLineChars="0"/>
+        <w:rPr>
+          <w:rFonts w:hint="default" w:ascii="Times New Roman" w:hAnsi="Times New Roman" w:eastAsia="SimSun" w:cs="Times New Roman"/>
+          <w:sz w:val="24"/>
+          <w:szCs w:val="24"/>
+          <w:lang w:val="en-US" w:eastAsia="en-US"/>
+        </w:rPr>
+      </w:pPr>
+      <w:r>
+        <w:rPr>
+          <w:rFonts w:hint="default" w:ascii="Times New Roman" w:hAnsi="Times New Roman" w:eastAsia="SimSun" w:cs="Times New Roman"/>
+          <w:b/>
+          <w:bCs/>
+          <w:sz w:val="24"/>
+          <w:szCs w:val="24"/>
+          <w:lang w:val="en-US" w:eastAsia="en-US"/>
+        </w:rPr>
+        <w:t xml:space="preserve">let </w:t>
+      </w:r>
+      <w:r>
+        <w:rPr>
+          <w:rFonts w:hint="default" w:ascii="Times New Roman" w:hAnsi="Times New Roman" w:eastAsia="SimSun" w:cs="Times New Roman"/>
+          <w:sz w:val="24"/>
+          <w:szCs w:val="24"/>
+          <w:lang w:val="en-US" w:eastAsia="en-US"/>
+        </w:rPr>
+        <w:t>age = 25;</w:t>
+      </w:r>
+    </w:p>
+    <w:p>
+      <w:pPr>
+        <w:numPr>
+          <w:ilvl w:val="0"/>
+          <w:numId w:val="0"/>
+        </w:numPr>
+        <w:ind w:left="720" w:leftChars="0" w:firstLine="720" w:firstLineChars="0"/>
+        <w:rPr>
+          <w:rFonts w:hint="default" w:ascii="Times New Roman" w:hAnsi="Times New Roman" w:eastAsia="SimSun" w:cs="Times New Roman"/>
+          <w:sz w:val="24"/>
+          <w:szCs w:val="24"/>
+          <w:lang w:val="en-US" w:eastAsia="en-US"/>
+        </w:rPr>
+      </w:pPr>
+      <w:r>
+        <w:rPr>
+          <w:rFonts w:hint="default" w:ascii="Times New Roman" w:hAnsi="Times New Roman" w:eastAsia="SimSun" w:cs="Times New Roman"/>
+          <w:b/>
+          <w:bCs/>
+          <w:sz w:val="24"/>
+          <w:szCs w:val="24"/>
+          <w:lang w:val="en-US" w:eastAsia="en-US"/>
+        </w:rPr>
+        <w:t xml:space="preserve">if </w:t>
+      </w:r>
+      <w:r>
+        <w:rPr>
+          <w:rFonts w:hint="default" w:ascii="Times New Roman" w:hAnsi="Times New Roman" w:eastAsia="SimSun" w:cs="Times New Roman"/>
+          <w:sz w:val="24"/>
+          <w:szCs w:val="24"/>
+          <w:lang w:val="en-US" w:eastAsia="en-US"/>
+        </w:rPr>
+        <w:t xml:space="preserve">(age &gt; 18 </w:t>
+      </w:r>
+      <w:r>
+        <w:rPr>
+          <w:rFonts w:hint="default" w:ascii="Times New Roman" w:hAnsi="Times New Roman" w:eastAsia="SimSun" w:cs="Times New Roman"/>
+          <w:b/>
+          <w:bCs/>
+          <w:sz w:val="24"/>
+          <w:szCs w:val="24"/>
+          <w:lang w:val="en-US" w:eastAsia="en-US"/>
+        </w:rPr>
+        <w:t>&amp;&amp;</w:t>
+      </w:r>
+      <w:r>
+        <w:rPr>
+          <w:rFonts w:hint="default" w:ascii="Times New Roman" w:hAnsi="Times New Roman" w:eastAsia="SimSun" w:cs="Times New Roman"/>
+          <w:sz w:val="24"/>
+          <w:szCs w:val="24"/>
+          <w:lang w:val="en-US" w:eastAsia="en-US"/>
+        </w:rPr>
+        <w:t xml:space="preserve"> age &lt; 30) {</w:t>
+      </w:r>
+    </w:p>
+    <w:p>
+      <w:pPr>
+        <w:numPr>
+          <w:ilvl w:val="0"/>
+          <w:numId w:val="0"/>
+        </w:numPr>
+        <w:ind w:left="720" w:leftChars="0" w:firstLine="720" w:firstLineChars="0"/>
+        <w:rPr>
+          <w:rFonts w:hint="default" w:ascii="Times New Roman" w:hAnsi="Times New Roman" w:eastAsia="SimSun" w:cs="Times New Roman"/>
+          <w:sz w:val="24"/>
+          <w:szCs w:val="24"/>
+          <w:lang w:val="en-US" w:eastAsia="en-US"/>
+        </w:rPr>
+      </w:pPr>
+      <w:r>
+        <w:rPr>
+          <w:rFonts w:hint="default" w:ascii="Times New Roman" w:hAnsi="Times New Roman" w:eastAsia="SimSun" w:cs="Times New Roman"/>
+          <w:sz w:val="24"/>
+          <w:szCs w:val="24"/>
+          <w:lang w:val="en-US" w:eastAsia="en-US"/>
+        </w:rPr>
+        <w:t xml:space="preserve">    console.log("Young adult");</w:t>
+      </w:r>
+    </w:p>
+    <w:p>
+      <w:pPr>
+        <w:numPr>
+          <w:ilvl w:val="0"/>
+          <w:numId w:val="0"/>
+        </w:numPr>
+        <w:ind w:left="720" w:leftChars="0" w:firstLine="720" w:firstLineChars="0"/>
+        <w:rPr>
+          <w:rFonts w:hint="default" w:ascii="Times New Roman" w:hAnsi="Times New Roman" w:eastAsia="SimSun" w:cs="Times New Roman"/>
+          <w:sz w:val="24"/>
+          <w:szCs w:val="24"/>
+          <w:lang w:val="en-US" w:eastAsia="en-US"/>
+        </w:rPr>
+      </w:pPr>
+      <w:r>
+        <w:rPr>
+          <w:rFonts w:hint="default" w:ascii="Times New Roman" w:hAnsi="Times New Roman" w:eastAsia="SimSun" w:cs="Times New Roman"/>
+          <w:sz w:val="24"/>
+          <w:szCs w:val="24"/>
+          <w:lang w:val="en-US" w:eastAsia="en-US"/>
+        </w:rPr>
+        <w:t>}</w:t>
+      </w:r>
+    </w:p>
+    <w:p>
+      <w:pPr>
+        <w:numPr>
+          <w:ilvl w:val="0"/>
+          <w:numId w:val="0"/>
+        </w:numPr>
+        <w:ind w:firstLine="720" w:firstLineChars="0"/>
+        <w:rPr>
+          <w:rFonts w:hint="default" w:ascii="Times New Roman" w:hAnsi="Times New Roman" w:eastAsia="SimSun" w:cs="Times New Roman"/>
+          <w:sz w:val="24"/>
+          <w:szCs w:val="24"/>
+        </w:rPr>
+      </w:pPr>
+      <w:r>
+        <w:rPr>
+          <w:rFonts w:hint="default" w:ascii="SimSun" w:hAnsi="SimSun" w:eastAsia="SimSun" w:cs="SimSun"/>
+          <w:b/>
+          <w:bCs/>
+          <w:sz w:val="24"/>
+          <w:szCs w:val="24"/>
+          <w:lang w:val="en-US" w:eastAsia="en-US"/>
+        </w:rPr>
+        <w:t>2.</w:t>
+      </w:r>
+      <w:r>
+        <w:rPr>
+          <w:rStyle w:val="6"/>
+          <w:rFonts w:hint="default" w:ascii="Times New Roman" w:hAnsi="Times New Roman" w:eastAsia="SimSun" w:cs="Times New Roman"/>
+          <w:b/>
+          <w:bCs/>
+          <w:sz w:val="24"/>
+          <w:szCs w:val="24"/>
+        </w:rPr>
+        <w:t>||</w:t>
+      </w:r>
+      <w:r>
+        <w:rPr>
+          <w:rStyle w:val="9"/>
+          <w:rFonts w:hint="default" w:ascii="Times New Roman" w:hAnsi="Times New Roman" w:eastAsia="SimSun" w:cs="Times New Roman"/>
+          <w:sz w:val="24"/>
+          <w:szCs w:val="24"/>
+        </w:rPr>
+        <w:t xml:space="preserve"> (OR)</w:t>
+      </w:r>
+      <w:r>
+        <w:rPr>
+          <w:rFonts w:hint="default" w:ascii="Times New Roman" w:hAnsi="Times New Roman" w:eastAsia="SimSun" w:cs="Times New Roman"/>
+          <w:sz w:val="24"/>
+          <w:szCs w:val="24"/>
+        </w:rPr>
+        <w:t>: At least one condition must be true</w:t>
+      </w:r>
+    </w:p>
+    <w:p>
+      <w:pPr>
+        <w:numPr>
+          <w:ilvl w:val="0"/>
+          <w:numId w:val="0"/>
+        </w:numPr>
+        <w:ind w:firstLine="720" w:firstLineChars="0"/>
+        <w:rPr>
+          <w:rFonts w:hint="default" w:ascii="Times New Roman" w:hAnsi="Times New Roman" w:eastAsia="SimSun"/>
+          <w:sz w:val="24"/>
+          <w:szCs w:val="24"/>
+          <w:lang w:val="en-US" w:eastAsia="en-US"/>
+        </w:rPr>
+      </w:pPr>
+      <w:r>
+        <w:rPr>
+          <w:rFonts w:hint="default" w:ascii="Times New Roman" w:hAnsi="Times New Roman" w:eastAsia="SimSun" w:cs="Times New Roman"/>
+          <w:sz w:val="24"/>
+          <w:szCs w:val="24"/>
+          <w:lang w:val="en-US" w:eastAsia="en-US"/>
+        </w:rPr>
+        <w:tab/>
+      </w:r>
+      <w:r>
+        <w:rPr>
+          <w:rFonts w:hint="default" w:ascii="Times New Roman" w:hAnsi="Times New Roman" w:eastAsia="SimSun"/>
+          <w:b/>
+          <w:bCs/>
+          <w:sz w:val="24"/>
+          <w:szCs w:val="24"/>
+          <w:lang w:val="en-US" w:eastAsia="en-US"/>
+        </w:rPr>
+        <w:t xml:space="preserve">let </w:t>
+      </w:r>
+      <w:r>
+        <w:rPr>
+          <w:rFonts w:hint="default" w:ascii="Times New Roman" w:hAnsi="Times New Roman" w:eastAsia="SimSun"/>
+          <w:sz w:val="24"/>
+          <w:szCs w:val="24"/>
+          <w:lang w:val="en-US" w:eastAsia="en-US"/>
+        </w:rPr>
+        <w:t>isWeekend = true;</w:t>
+      </w:r>
+    </w:p>
+    <w:p>
+      <w:pPr>
+        <w:numPr>
+          <w:ilvl w:val="0"/>
+          <w:numId w:val="0"/>
+        </w:numPr>
+        <w:ind w:left="720" w:leftChars="0" w:firstLine="720" w:firstLineChars="0"/>
+        <w:rPr>
+          <w:rFonts w:hint="default" w:ascii="Times New Roman" w:hAnsi="Times New Roman" w:eastAsia="SimSun"/>
+          <w:sz w:val="24"/>
+          <w:szCs w:val="24"/>
+          <w:lang w:val="en-US" w:eastAsia="en-US"/>
+        </w:rPr>
+      </w:pPr>
+      <w:r>
+        <w:rPr>
+          <w:rFonts w:hint="default" w:ascii="Times New Roman" w:hAnsi="Times New Roman" w:eastAsia="SimSun"/>
+          <w:b/>
+          <w:bCs/>
+          <w:sz w:val="24"/>
+          <w:szCs w:val="24"/>
+          <w:lang w:val="en-US" w:eastAsia="en-US"/>
+        </w:rPr>
+        <w:t xml:space="preserve">let </w:t>
+      </w:r>
+      <w:r>
+        <w:rPr>
+          <w:rFonts w:hint="default" w:ascii="Times New Roman" w:hAnsi="Times New Roman" w:eastAsia="SimSun"/>
+          <w:sz w:val="24"/>
+          <w:szCs w:val="24"/>
+          <w:lang w:val="en-US" w:eastAsia="en-US"/>
+        </w:rPr>
+        <w:t>isHoliday = false;</w:t>
+      </w:r>
+    </w:p>
+    <w:p>
+      <w:pPr>
+        <w:numPr>
+          <w:ilvl w:val="0"/>
+          <w:numId w:val="0"/>
+        </w:numPr>
+        <w:ind w:left="720" w:leftChars="0" w:firstLine="720" w:firstLineChars="0"/>
+        <w:rPr>
+          <w:rFonts w:hint="default" w:ascii="Times New Roman" w:hAnsi="Times New Roman" w:eastAsia="SimSun"/>
+          <w:sz w:val="24"/>
+          <w:szCs w:val="24"/>
+          <w:lang w:val="en-US" w:eastAsia="en-US"/>
+        </w:rPr>
+      </w:pPr>
+      <w:r>
+        <w:rPr>
+          <w:rFonts w:hint="default" w:ascii="Times New Roman" w:hAnsi="Times New Roman" w:eastAsia="SimSun"/>
+          <w:b/>
+          <w:bCs/>
+          <w:sz w:val="24"/>
+          <w:szCs w:val="24"/>
+          <w:lang w:val="en-US" w:eastAsia="en-US"/>
+        </w:rPr>
+        <w:t xml:space="preserve">if </w:t>
+      </w:r>
+      <w:r>
+        <w:rPr>
+          <w:rFonts w:hint="default" w:ascii="Times New Roman" w:hAnsi="Times New Roman" w:eastAsia="SimSun"/>
+          <w:sz w:val="24"/>
+          <w:szCs w:val="24"/>
+          <w:lang w:val="en-US" w:eastAsia="en-US"/>
+        </w:rPr>
+        <w:t>(isWeekend || isHoliday) {</w:t>
+      </w:r>
+    </w:p>
+    <w:p>
+      <w:pPr>
+        <w:numPr>
+          <w:ilvl w:val="0"/>
+          <w:numId w:val="0"/>
+        </w:numPr>
+        <w:ind w:left="720" w:leftChars="0" w:firstLine="720" w:firstLineChars="0"/>
+        <w:rPr>
+          <w:rFonts w:hint="default" w:ascii="Times New Roman" w:hAnsi="Times New Roman" w:eastAsia="SimSun"/>
+          <w:sz w:val="24"/>
+          <w:szCs w:val="24"/>
+          <w:lang w:val="en-US" w:eastAsia="en-US"/>
+        </w:rPr>
+      </w:pPr>
+      <w:r>
+        <w:rPr>
+          <w:rFonts w:hint="default" w:ascii="Times New Roman" w:hAnsi="Times New Roman" w:eastAsia="SimSun"/>
+          <w:sz w:val="24"/>
+          <w:szCs w:val="24"/>
+          <w:lang w:val="en-US" w:eastAsia="en-US"/>
+        </w:rPr>
+        <w:t xml:space="preserve">    console.log("Relax, it's a break!");  </w:t>
+      </w:r>
+      <w:r>
+        <w:rPr>
+          <w:rFonts w:hint="default" w:ascii="Times New Roman" w:hAnsi="Times New Roman" w:eastAsia="SimSun" w:cs="Times New Roman"/>
+          <w:sz w:val="24"/>
+          <w:szCs w:val="24"/>
+          <w:lang w:val="en-US"/>
+        </w:rPr>
+        <w:t xml:space="preserve">// output will show </w:t>
+      </w:r>
+    </w:p>
+    <w:p>
+      <w:pPr>
+        <w:numPr>
+          <w:ilvl w:val="0"/>
+          <w:numId w:val="0"/>
+        </w:numPr>
+        <w:ind w:left="720" w:leftChars="0" w:firstLine="720" w:firstLineChars="0"/>
+        <w:rPr>
+          <w:rFonts w:hint="default" w:ascii="Times New Roman" w:hAnsi="Times New Roman" w:eastAsia="SimSun"/>
+          <w:sz w:val="24"/>
+          <w:szCs w:val="24"/>
+          <w:lang w:val="en-US" w:eastAsia="en-US"/>
+        </w:rPr>
+      </w:pPr>
+      <w:r>
+        <w:rPr>
+          <w:rFonts w:hint="default" w:ascii="Times New Roman" w:hAnsi="Times New Roman" w:eastAsia="SimSun"/>
+          <w:sz w:val="24"/>
+          <w:szCs w:val="24"/>
+          <w:lang w:val="en-US" w:eastAsia="en-US"/>
+        </w:rPr>
+        <w:t>}</w:t>
+      </w:r>
+    </w:p>
+    <w:p>
+      <w:pPr>
+        <w:numPr>
+          <w:ilvl w:val="0"/>
+          <w:numId w:val="0"/>
+        </w:numPr>
+        <w:ind w:firstLine="720" w:firstLineChars="0"/>
+        <w:rPr>
+          <w:rFonts w:hint="default" w:ascii="Times New Roman" w:hAnsi="Times New Roman" w:eastAsia="SimSun" w:cs="Times New Roman"/>
+          <w:b w:val="0"/>
+          <w:bCs w:val="0"/>
+          <w:sz w:val="24"/>
+          <w:szCs w:val="24"/>
+        </w:rPr>
+      </w:pPr>
+      <w:r>
+        <w:rPr>
+          <w:rFonts w:hint="default" w:ascii="Times New Roman" w:hAnsi="Times New Roman" w:eastAsia="SimSun" w:cs="Times New Roman"/>
+          <w:sz w:val="24"/>
+          <w:szCs w:val="24"/>
+          <w:lang w:val="en-US" w:eastAsia="en-US"/>
+        </w:rPr>
+        <w:t>3.</w:t>
+      </w:r>
+      <w:r>
+        <w:rPr>
+          <w:rStyle w:val="6"/>
+          <w:rFonts w:hint="default" w:ascii="Times New Roman" w:hAnsi="Times New Roman" w:eastAsia="SimSun" w:cs="Times New Roman"/>
+          <w:b/>
+          <w:bCs/>
+          <w:sz w:val="24"/>
+          <w:szCs w:val="24"/>
+        </w:rPr>
+        <w:t>!</w:t>
+      </w:r>
+      <w:r>
+        <w:rPr>
+          <w:rStyle w:val="9"/>
+          <w:rFonts w:hint="default" w:ascii="Times New Roman" w:hAnsi="Times New Roman" w:eastAsia="SimSun" w:cs="Times New Roman"/>
+          <w:b/>
+          <w:bCs/>
+          <w:sz w:val="24"/>
+          <w:szCs w:val="24"/>
+        </w:rPr>
+        <w:t xml:space="preserve"> (NOT)</w:t>
+      </w:r>
+      <w:r>
+        <w:rPr>
+          <w:rFonts w:hint="default" w:ascii="Times New Roman" w:hAnsi="Times New Roman" w:eastAsia="SimSun" w:cs="Times New Roman"/>
+          <w:b w:val="0"/>
+          <w:bCs w:val="0"/>
+          <w:sz w:val="24"/>
+          <w:szCs w:val="24"/>
+        </w:rPr>
+        <w:t>: Inverts the condition</w:t>
+      </w:r>
+    </w:p>
+    <w:p>
+      <w:pPr>
+        <w:numPr>
+          <w:ilvl w:val="0"/>
+          <w:numId w:val="0"/>
+        </w:numPr>
+        <w:ind w:firstLine="720" w:firstLineChars="0"/>
+        <w:rPr>
+          <w:rFonts w:hint="default" w:ascii="Times New Roman" w:hAnsi="Times New Roman" w:eastAsia="SimSun" w:cs="Times New Roman"/>
+          <w:sz w:val="24"/>
+          <w:szCs w:val="24"/>
+        </w:rPr>
+      </w:pPr>
+      <w:r>
+        <w:rPr>
+          <w:rFonts w:hint="default" w:ascii="Times New Roman" w:hAnsi="Times New Roman" w:eastAsia="SimSun" w:cs="Times New Roman"/>
+          <w:b w:val="0"/>
+          <w:bCs w:val="0"/>
+          <w:sz w:val="24"/>
+          <w:szCs w:val="24"/>
+          <w:lang w:val="en-US" w:eastAsia="en-US"/>
+        </w:rPr>
+        <w:tab/>
+      </w:r>
+      <w:r>
+        <w:rPr>
+          <w:rFonts w:hint="default" w:ascii="Times New Roman" w:hAnsi="Times New Roman" w:eastAsia="SimSun" w:cs="Times New Roman"/>
+          <w:b/>
+          <w:bCs/>
+          <w:sz w:val="24"/>
+          <w:szCs w:val="24"/>
+        </w:rPr>
+        <w:t xml:space="preserve">let </w:t>
+      </w:r>
+      <w:r>
+        <w:rPr>
+          <w:rFonts w:hint="default" w:ascii="Times New Roman" w:hAnsi="Times New Roman" w:eastAsia="SimSun" w:cs="Times New Roman"/>
+          <w:sz w:val="24"/>
+          <w:szCs w:val="24"/>
+        </w:rPr>
+        <w:t xml:space="preserve">isLoggedIn = false; </w:t>
+      </w:r>
+    </w:p>
+    <w:p>
+      <w:pPr>
+        <w:numPr>
+          <w:ilvl w:val="0"/>
+          <w:numId w:val="0"/>
+        </w:numPr>
+        <w:ind w:left="720" w:leftChars="0" w:firstLine="720" w:firstLineChars="0"/>
+        <w:rPr>
+          <w:rFonts w:hint="default" w:ascii="Times New Roman" w:hAnsi="Times New Roman" w:eastAsia="SimSun" w:cs="Times New Roman"/>
+          <w:sz w:val="24"/>
+          <w:szCs w:val="24"/>
+        </w:rPr>
+      </w:pPr>
+      <w:r>
+        <w:rPr>
+          <w:rFonts w:hint="default" w:ascii="Times New Roman" w:hAnsi="Times New Roman" w:eastAsia="SimSun" w:cs="Times New Roman"/>
+          <w:b/>
+          <w:bCs/>
+          <w:sz w:val="24"/>
+          <w:szCs w:val="24"/>
+        </w:rPr>
+        <w:t xml:space="preserve">if </w:t>
+      </w:r>
+      <w:r>
+        <w:rPr>
+          <w:rFonts w:hint="default" w:ascii="Times New Roman" w:hAnsi="Times New Roman" w:eastAsia="SimSun" w:cs="Times New Roman"/>
+          <w:sz w:val="24"/>
+          <w:szCs w:val="24"/>
+        </w:rPr>
+        <w:t xml:space="preserve">(!isLoggedIn) { </w:t>
+      </w:r>
+    </w:p>
+    <w:p>
+      <w:pPr>
+        <w:numPr>
+          <w:ilvl w:val="0"/>
+          <w:numId w:val="0"/>
+        </w:numPr>
+        <w:ind w:left="1440" w:leftChars="0" w:firstLine="720" w:firstLineChars="0"/>
+        <w:rPr>
+          <w:rFonts w:hint="default" w:ascii="Times New Roman" w:hAnsi="Times New Roman" w:eastAsia="SimSun" w:cs="Times New Roman"/>
+          <w:sz w:val="24"/>
+          <w:szCs w:val="24"/>
+          <w:lang w:val="en-US"/>
+        </w:rPr>
+      </w:pPr>
+      <w:r>
+        <w:rPr>
+          <w:rFonts w:hint="default" w:ascii="Times New Roman" w:hAnsi="Times New Roman" w:eastAsia="SimSun" w:cs="Times New Roman"/>
+          <w:sz w:val="24"/>
+          <w:szCs w:val="24"/>
+        </w:rPr>
+        <w:t xml:space="preserve">console.log("Please log in."); </w:t>
+      </w:r>
+      <w:r>
+        <w:rPr>
+          <w:rFonts w:hint="default" w:ascii="Times New Roman" w:hAnsi="Times New Roman" w:eastAsia="SimSun" w:cs="Times New Roman"/>
+          <w:sz w:val="24"/>
+          <w:szCs w:val="24"/>
+          <w:lang w:val="en-US"/>
+        </w:rPr>
+        <w:t xml:space="preserve"> // output will show </w:t>
+      </w:r>
+    </w:p>
+    <w:p>
+      <w:pPr>
+        <w:numPr>
+          <w:ilvl w:val="0"/>
+          <w:numId w:val="0"/>
+        </w:numPr>
+        <w:ind w:left="720" w:leftChars="0" w:firstLine="720" w:firstLineChars="0"/>
+        <w:rPr>
+          <w:rFonts w:hint="default" w:ascii="Times New Roman" w:hAnsi="Times New Roman" w:eastAsia="SimSun" w:cs="Times New Roman"/>
+          <w:sz w:val="24"/>
+          <w:szCs w:val="24"/>
+        </w:rPr>
+      </w:pPr>
+      <w:r>
+        <w:rPr>
+          <w:rFonts w:hint="default" w:ascii="Times New Roman" w:hAnsi="Times New Roman" w:eastAsia="SimSun" w:cs="Times New Roman"/>
+          <w:sz w:val="24"/>
+          <w:szCs w:val="24"/>
+        </w:rPr>
+        <w:t>}</w:t>
+      </w:r>
+    </w:p>
+    <w:p>
+      <w:pPr>
+        <w:numPr>
+          <w:ilvl w:val="0"/>
+          <w:numId w:val="0"/>
+        </w:numPr>
+        <w:rPr>
+          <w:rFonts w:hint="default" w:ascii="Times New Roman" w:hAnsi="Times New Roman" w:eastAsia="SimSun" w:cs="Times New Roman"/>
+          <w:sz w:val="24"/>
+          <w:szCs w:val="24"/>
+        </w:rPr>
+      </w:pPr>
+    </w:p>
+    <w:p>
+      <w:pPr>
+        <w:numPr>
+          <w:ilvl w:val="0"/>
+          <w:numId w:val="0"/>
+        </w:numPr>
+        <w:ind w:left="720" w:leftChars="0" w:firstLine="720" w:firstLineChars="0"/>
+        <w:rPr>
+          <w:rFonts w:hint="default" w:ascii="Times New Roman" w:hAnsi="Times New Roman" w:eastAsia="SimSun" w:cs="Times New Roman"/>
+          <w:sz w:val="24"/>
+          <w:szCs w:val="24"/>
+          <w:lang w:val="en-US"/>
+        </w:rPr>
+      </w:pPr>
+    </w:p>
+    <w:p>
+      <w:pPr>
+        <w:numPr>
+          <w:ilvl w:val="0"/>
+          <w:numId w:val="0"/>
+        </w:numPr>
+        <w:rPr>
+          <w:rFonts w:hint="default" w:ascii="Times New Roman" w:hAnsi="Times New Roman" w:eastAsia="SimSun" w:cs="Times New Roman"/>
+          <w:sz w:val="24"/>
+          <w:szCs w:val="24"/>
+        </w:rPr>
+      </w:pPr>
+      <w:r>
+        <w:rPr>
+          <w:rFonts w:hint="default" w:ascii="Times New Roman" w:hAnsi="Times New Roman" w:eastAsia="SimSun" w:cs="Times New Roman"/>
+          <w:b/>
+          <w:bCs/>
+          <w:sz w:val="24"/>
+          <w:szCs w:val="24"/>
+          <w:lang w:val="en-US"/>
+        </w:rPr>
+        <w:t xml:space="preserve">Example     </w:t>
+      </w:r>
+      <w:r>
+        <w:rPr>
+          <w:rFonts w:hint="default" w:ascii="Times New Roman" w:hAnsi="Times New Roman" w:eastAsia="SimSun" w:cs="Times New Roman"/>
+          <w:sz w:val="24"/>
+          <w:szCs w:val="24"/>
+        </w:rPr>
+        <w:t xml:space="preserve">// even or odd using conditionals and loops </w:t>
+      </w:r>
+    </w:p>
+    <w:p>
+      <w:pPr>
+        <w:numPr>
+          <w:ilvl w:val="0"/>
+          <w:numId w:val="0"/>
+        </w:numPr>
+        <w:ind w:left="720" w:leftChars="0" w:firstLine="720" w:firstLineChars="0"/>
+        <w:rPr>
+          <w:rFonts w:hint="default" w:ascii="Times New Roman" w:hAnsi="Times New Roman" w:eastAsia="SimSun" w:cs="Times New Roman"/>
+          <w:sz w:val="24"/>
+          <w:szCs w:val="24"/>
+        </w:rPr>
+      </w:pPr>
+    </w:p>
+    <w:p>
+      <w:pPr>
+        <w:numPr>
+          <w:ilvl w:val="0"/>
+          <w:numId w:val="0"/>
+        </w:numPr>
+        <w:ind w:left="720" w:leftChars="0" w:firstLine="720" w:firstLineChars="0"/>
+        <w:rPr>
+          <w:rFonts w:hint="default" w:ascii="Times New Roman" w:hAnsi="Times New Roman" w:eastAsia="SimSun" w:cs="Times New Roman"/>
+          <w:sz w:val="24"/>
+          <w:szCs w:val="24"/>
+        </w:rPr>
+      </w:pPr>
+      <w:r>
+        <w:rPr>
+          <w:rFonts w:hint="default" w:ascii="Times New Roman" w:hAnsi="Times New Roman" w:eastAsia="SimSun" w:cs="Times New Roman"/>
+          <w:b/>
+          <w:bCs/>
+          <w:sz w:val="24"/>
+          <w:szCs w:val="24"/>
+        </w:rPr>
+        <w:t xml:space="preserve">let </w:t>
+      </w:r>
+      <w:r>
+        <w:rPr>
+          <w:rFonts w:hint="default" w:ascii="Times New Roman" w:hAnsi="Times New Roman" w:eastAsia="SimSun" w:cs="Times New Roman"/>
+          <w:sz w:val="24"/>
+          <w:szCs w:val="24"/>
+        </w:rPr>
+        <w:t xml:space="preserve">numbers = [1, 2, 3, 4, 5]; </w:t>
+      </w:r>
+    </w:p>
+    <w:p>
+      <w:pPr>
+        <w:numPr>
+          <w:ilvl w:val="0"/>
+          <w:numId w:val="0"/>
+        </w:numPr>
+        <w:ind w:left="720" w:leftChars="0" w:firstLine="720" w:firstLineChars="0"/>
+        <w:rPr>
+          <w:rFonts w:hint="default" w:ascii="Times New Roman" w:hAnsi="Times New Roman" w:eastAsia="SimSun" w:cs="Times New Roman"/>
+          <w:b/>
+          <w:bCs/>
+          <w:sz w:val="24"/>
+          <w:szCs w:val="24"/>
+        </w:rPr>
+      </w:pPr>
+      <w:r>
+        <w:rPr>
+          <w:rFonts w:hint="default" w:ascii="Times New Roman" w:hAnsi="Times New Roman" w:eastAsia="SimSun" w:cs="Times New Roman"/>
+          <w:b/>
+          <w:bCs/>
+          <w:sz w:val="24"/>
+          <w:szCs w:val="24"/>
+        </w:rPr>
+        <w:t xml:space="preserve">for </w:t>
+      </w:r>
+      <w:r>
+        <w:rPr>
+          <w:rFonts w:hint="default" w:ascii="Times New Roman" w:hAnsi="Times New Roman" w:eastAsia="SimSun" w:cs="Times New Roman"/>
+          <w:sz w:val="24"/>
+          <w:szCs w:val="24"/>
+        </w:rPr>
+        <w:t>(</w:t>
+      </w:r>
+      <w:r>
+        <w:rPr>
+          <w:rFonts w:hint="default" w:ascii="Times New Roman" w:hAnsi="Times New Roman" w:eastAsia="SimSun" w:cs="Times New Roman"/>
+          <w:b/>
+          <w:bCs/>
+          <w:sz w:val="24"/>
+          <w:szCs w:val="24"/>
+        </w:rPr>
+        <w:t xml:space="preserve">let </w:t>
+      </w:r>
+      <w:r>
+        <w:rPr>
+          <w:rFonts w:hint="default" w:ascii="Times New Roman" w:hAnsi="Times New Roman" w:eastAsia="SimSun" w:cs="Times New Roman"/>
+          <w:sz w:val="24"/>
+          <w:szCs w:val="24"/>
+        </w:rPr>
+        <w:t xml:space="preserve">num </w:t>
+      </w:r>
+      <w:r>
+        <w:rPr>
+          <w:rFonts w:hint="default" w:ascii="Times New Roman" w:hAnsi="Times New Roman" w:eastAsia="SimSun" w:cs="Times New Roman"/>
+          <w:b/>
+          <w:bCs/>
+          <w:sz w:val="24"/>
+          <w:szCs w:val="24"/>
+        </w:rPr>
+        <w:t xml:space="preserve">of </w:t>
+      </w:r>
+      <w:r>
+        <w:rPr>
+          <w:rFonts w:hint="default" w:ascii="Times New Roman" w:hAnsi="Times New Roman" w:eastAsia="SimSun" w:cs="Times New Roman"/>
+          <w:sz w:val="24"/>
+          <w:szCs w:val="24"/>
+        </w:rPr>
+        <w:t>numbers) {</w:t>
+      </w:r>
+    </w:p>
+    <w:p>
+      <w:pPr>
+        <w:numPr>
+          <w:ilvl w:val="0"/>
+          <w:numId w:val="0"/>
+        </w:numPr>
+        <w:ind w:left="720" w:leftChars="0" w:firstLine="985" w:firstLineChars="409"/>
+        <w:rPr>
+          <w:rFonts w:hint="default" w:ascii="Times New Roman" w:hAnsi="Times New Roman" w:eastAsia="SimSun" w:cs="Times New Roman"/>
+          <w:sz w:val="24"/>
+          <w:szCs w:val="24"/>
+        </w:rPr>
+      </w:pPr>
+      <w:r>
+        <w:rPr>
+          <w:rFonts w:hint="default" w:ascii="Times New Roman" w:hAnsi="Times New Roman" w:eastAsia="SimSun" w:cs="Times New Roman"/>
+          <w:b/>
+          <w:bCs/>
+          <w:sz w:val="24"/>
+          <w:szCs w:val="24"/>
+        </w:rPr>
+        <w:t xml:space="preserve">if </w:t>
+      </w:r>
+      <w:r>
+        <w:rPr>
+          <w:rFonts w:hint="default" w:ascii="Times New Roman" w:hAnsi="Times New Roman" w:eastAsia="SimSun" w:cs="Times New Roman"/>
+          <w:sz w:val="24"/>
+          <w:szCs w:val="24"/>
+        </w:rPr>
+        <w:t xml:space="preserve">(num % 2 === 0) { </w:t>
+      </w:r>
+    </w:p>
+    <w:p>
+      <w:pPr>
+        <w:numPr>
+          <w:ilvl w:val="0"/>
+          <w:numId w:val="0"/>
+        </w:numPr>
+        <w:ind w:left="720" w:leftChars="0" w:firstLine="981" w:firstLineChars="409"/>
+        <w:rPr>
+          <w:rFonts w:hint="default" w:ascii="Times New Roman" w:hAnsi="Times New Roman" w:eastAsia="SimSun" w:cs="Times New Roman"/>
+          <w:sz w:val="24"/>
+          <w:szCs w:val="24"/>
+        </w:rPr>
+      </w:pPr>
+      <w:r>
+        <w:rPr>
+          <w:rFonts w:hint="default" w:ascii="Times New Roman" w:hAnsi="Times New Roman" w:eastAsia="SimSun" w:cs="Times New Roman"/>
+          <w:sz w:val="24"/>
+          <w:szCs w:val="24"/>
+        </w:rPr>
+        <w:t xml:space="preserve">console.log(`${num} is even.`); </w:t>
+      </w:r>
+    </w:p>
+    <w:p>
+      <w:pPr>
+        <w:numPr>
+          <w:ilvl w:val="0"/>
+          <w:numId w:val="0"/>
+        </w:numPr>
+        <w:ind w:left="720" w:leftChars="0" w:firstLine="981" w:firstLineChars="409"/>
+        <w:rPr>
+          <w:rFonts w:hint="default" w:ascii="Times New Roman" w:hAnsi="Times New Roman" w:eastAsia="SimSun" w:cs="Times New Roman"/>
+          <w:sz w:val="24"/>
+          <w:szCs w:val="24"/>
+        </w:rPr>
+      </w:pPr>
+      <w:r>
+        <w:rPr>
+          <w:rFonts w:hint="default" w:ascii="Times New Roman" w:hAnsi="Times New Roman" w:eastAsia="SimSun" w:cs="Times New Roman"/>
+          <w:sz w:val="24"/>
+          <w:szCs w:val="24"/>
+        </w:rPr>
+        <w:t>}</w:t>
+      </w:r>
+    </w:p>
+    <w:p>
+      <w:pPr>
+        <w:numPr>
+          <w:ilvl w:val="0"/>
+          <w:numId w:val="0"/>
+        </w:numPr>
+        <w:ind w:left="720" w:leftChars="0" w:firstLine="720" w:firstLineChars="0"/>
+        <w:rPr>
+          <w:rFonts w:hint="default" w:ascii="Times New Roman" w:hAnsi="Times New Roman" w:eastAsia="SimSun" w:cs="Times New Roman"/>
+          <w:sz w:val="24"/>
+          <w:szCs w:val="24"/>
+        </w:rPr>
+      </w:pPr>
+      <w:r>
+        <w:rPr>
+          <w:rFonts w:hint="default" w:ascii="Times New Roman" w:hAnsi="Times New Roman" w:eastAsia="SimSun" w:cs="Times New Roman"/>
+          <w:sz w:val="24"/>
+          <w:szCs w:val="24"/>
+        </w:rPr>
+        <w:t xml:space="preserve"> </w:t>
+      </w:r>
+      <w:r>
+        <w:rPr>
+          <w:rFonts w:hint="default" w:ascii="Times New Roman" w:hAnsi="Times New Roman" w:eastAsia="SimSun" w:cs="Times New Roman"/>
+          <w:sz w:val="24"/>
+          <w:szCs w:val="24"/>
+          <w:lang w:val="en-US"/>
+        </w:rPr>
+        <w:t xml:space="preserve">   </w:t>
+      </w:r>
+      <w:r>
+        <w:rPr>
+          <w:rFonts w:hint="default" w:ascii="Times New Roman" w:hAnsi="Times New Roman" w:eastAsia="SimSun" w:cs="Times New Roman"/>
+          <w:b/>
+          <w:bCs/>
+          <w:sz w:val="24"/>
+          <w:szCs w:val="24"/>
+        </w:rPr>
+        <w:t xml:space="preserve">else </w:t>
+      </w:r>
+      <w:r>
+        <w:rPr>
+          <w:rFonts w:hint="default" w:ascii="Times New Roman" w:hAnsi="Times New Roman" w:eastAsia="SimSun" w:cs="Times New Roman"/>
+          <w:sz w:val="24"/>
+          <w:szCs w:val="24"/>
+        </w:rPr>
+        <w:t xml:space="preserve">{ </w:t>
+      </w:r>
+    </w:p>
+    <w:p>
+      <w:pPr>
+        <w:numPr>
+          <w:ilvl w:val="0"/>
+          <w:numId w:val="0"/>
+        </w:numPr>
+        <w:ind w:left="720" w:leftChars="0" w:firstLine="981" w:firstLineChars="409"/>
+        <w:rPr>
+          <w:rFonts w:hint="default" w:ascii="Times New Roman" w:hAnsi="Times New Roman" w:eastAsia="SimSun" w:cs="Times New Roman"/>
+          <w:sz w:val="24"/>
+          <w:szCs w:val="24"/>
+        </w:rPr>
+      </w:pPr>
+      <w:r>
+        <w:rPr>
+          <w:rFonts w:hint="default" w:ascii="Times New Roman" w:hAnsi="Times New Roman" w:eastAsia="SimSun" w:cs="Times New Roman"/>
+          <w:sz w:val="24"/>
+          <w:szCs w:val="24"/>
+        </w:rPr>
+        <w:t xml:space="preserve">console.log(`${num} is odd.`); </w:t>
+      </w:r>
+    </w:p>
+    <w:p>
+      <w:pPr>
+        <w:numPr>
+          <w:ilvl w:val="0"/>
+          <w:numId w:val="0"/>
+        </w:numPr>
+        <w:ind w:left="720" w:leftChars="0" w:firstLine="981" w:firstLineChars="409"/>
+        <w:rPr>
+          <w:rFonts w:hint="default" w:ascii="Times New Roman" w:hAnsi="Times New Roman" w:eastAsia="SimSun" w:cs="Times New Roman"/>
+          <w:sz w:val="24"/>
+          <w:szCs w:val="24"/>
         </w:rPr>
       </w:pPr>
       <w:bookmarkStart w:id="0" w:name="_GoBack"/>
       <w:bookmarkEnd w:id="0"/>
+      <w:r>
+        <w:rPr>
+          <w:rFonts w:hint="default" w:ascii="Times New Roman" w:hAnsi="Times New Roman" w:eastAsia="SimSun" w:cs="Times New Roman"/>
+          <w:sz w:val="24"/>
+          <w:szCs w:val="24"/>
+        </w:rPr>
+        <w:t>}</w:t>
+      </w:r>
+    </w:p>
+    <w:p>
+      <w:pPr>
+        <w:numPr>
+          <w:ilvl w:val="0"/>
+          <w:numId w:val="0"/>
+        </w:numPr>
+        <w:ind w:left="720" w:leftChars="0" w:firstLine="720" w:firstLineChars="0"/>
+        <w:rPr>
+          <w:rFonts w:hint="default" w:ascii="Times New Roman" w:hAnsi="Times New Roman" w:eastAsia="SimSun" w:cs="Times New Roman"/>
+          <w:sz w:val="24"/>
+          <w:szCs w:val="24"/>
+          <w:lang w:val="en-US" w:eastAsia="en-US"/>
+        </w:rPr>
+      </w:pPr>
+      <w:r>
+        <w:rPr>
+          <w:rFonts w:hint="default" w:ascii="Times New Roman" w:hAnsi="Times New Roman" w:eastAsia="SimSun" w:cs="Times New Roman"/>
+          <w:sz w:val="24"/>
+          <w:szCs w:val="24"/>
+        </w:rPr>
+        <w:t xml:space="preserve"> }</w:t>
+      </w:r>
     </w:p>
     <w:sectPr>
       <w:pgSz w:w="11906" w:h="16838"/>

</xml_diff>